<commit_message>
Updated tasks per Lluis
</commit_message>
<xml_diff>
--- a/course-material/v.-rhinovault-2/CSD1_2022_exercise-5_template.docx
+++ b/course-material/v.-rhinovault-2/CSD1_2022_exercise-5_template.docx
@@ -207,15 +207,6 @@
     </w:p>
     <w:p>
       <w:pPr>
-        <w:rPr>
-          <w:rFonts w:ascii="Arial" w:eastAsia="Arial" w:hAnsi="Arial" w:cs="Arial"/>
-          <w:sz w:val="22"/>
-          <w:szCs w:val="22"/>
-        </w:rPr>
-      </w:pPr>
-    </w:p>
-    <w:p>
-      <w:pPr>
         <w:pBdr>
           <w:top w:val="nil"/>
           <w:left w:val="nil"/>
@@ -225,19 +216,93 @@
         </w:pBdr>
         <w:rPr>
           <w:rFonts w:ascii="Arial" w:eastAsia="Arial" w:hAnsi="Arial" w:cs="Arial"/>
+          <w:sz w:val="22"/>
+          <w:szCs w:val="22"/>
+        </w:rPr>
+      </w:pPr>
+    </w:p>
+    <w:p>
+      <w:pPr>
+        <w:pBdr>
+          <w:top w:val="nil"/>
+          <w:left w:val="nil"/>
+          <w:bottom w:val="nil"/>
+          <w:right w:val="nil"/>
+          <w:between w:val="nil"/>
+        </w:pBdr>
+        <w:rPr>
+          <w:rFonts w:ascii="Arial" w:eastAsia="Arial" w:hAnsi="Arial" w:cs="Arial"/>
+          <w:b/>
+          <w:bCs/>
+          <w:sz w:val="22"/>
+          <w:szCs w:val="22"/>
+        </w:rPr>
+      </w:pPr>
+      <w:r>
+        <w:rPr>
+          <w:rFonts w:ascii="Arial" w:eastAsia="Arial" w:hAnsi="Arial" w:cs="Arial"/>
+          <w:b/>
+          <w:bCs/>
+          <w:sz w:val="22"/>
+          <w:szCs w:val="22"/>
+        </w:rPr>
+        <w:t>1</w:t>
+      </w:r>
+      <w:proofErr w:type="gramStart"/>
+      <w:r>
+        <w:rPr>
+          <w:rFonts w:ascii="Arial" w:eastAsia="Arial" w:hAnsi="Arial" w:cs="Arial"/>
+          <w:b/>
+          <w:bCs/>
+          <w:sz w:val="22"/>
+          <w:szCs w:val="22"/>
+        </w:rPr>
+        <w:t>a :</w:t>
+      </w:r>
+      <w:proofErr w:type="gramEnd"/>
+      <w:r>
+        <w:rPr>
+          <w:rFonts w:ascii="Arial" w:eastAsia="Arial" w:hAnsi="Arial" w:cs="Arial"/>
+          <w:b/>
+          <w:bCs/>
+          <w:sz w:val="22"/>
+          <w:szCs w:val="22"/>
+        </w:rPr>
+        <w:t xml:space="preserve"> Cross Vault</w:t>
+      </w:r>
+    </w:p>
+    <w:p>
+      <w:pPr>
+        <w:pBdr>
+          <w:top w:val="nil"/>
+          <w:left w:val="nil"/>
+          <w:bottom w:val="nil"/>
+          <w:right w:val="nil"/>
+          <w:between w:val="nil"/>
+        </w:pBdr>
+        <w:rPr>
+          <w:rFonts w:ascii="Arial" w:eastAsia="Arial" w:hAnsi="Arial" w:cs="Arial"/>
+          <w:sz w:val="22"/>
+          <w:szCs w:val="22"/>
+        </w:rPr>
+      </w:pPr>
+    </w:p>
+    <w:p>
+      <w:pPr>
+        <w:pBdr>
+          <w:top w:val="nil"/>
+          <w:left w:val="nil"/>
+          <w:bottom w:val="nil"/>
+          <w:right w:val="nil"/>
+          <w:between w:val="nil"/>
+        </w:pBdr>
+        <w:rPr>
+          <w:rFonts w:ascii="Arial" w:eastAsia="Arial" w:hAnsi="Arial" w:cs="Arial"/>
           <w:color w:val="000000"/>
           <w:sz w:val="22"/>
           <w:szCs w:val="22"/>
         </w:rPr>
       </w:pPr>
-      <w:r>
-        <w:rPr>
-          <w:rFonts w:ascii="Arial" w:eastAsia="Arial" w:hAnsi="Arial" w:cs="Arial"/>
-          <w:sz w:val="22"/>
-          <w:szCs w:val="22"/>
-        </w:rPr>
-        <w:t xml:space="preserve">A) </w:t>
-      </w:r>
       <w:r>
         <w:rPr>
           <w:rFonts w:ascii="Arial" w:eastAsia="Arial" w:hAnsi="Arial" w:cs="Arial"/>
@@ -363,7 +428,15 @@
           <w:sz w:val="22"/>
           <w:szCs w:val="22"/>
         </w:rPr>
-        <w:t xml:space="preserve"> the modification</w:t>
+        <w:t xml:space="preserve"> </w:t>
+      </w:r>
+      <w:r>
+        <w:rPr>
+          <w:rFonts w:ascii="Arial" w:eastAsia="Arial" w:hAnsi="Arial" w:cs="Arial"/>
+          <w:sz w:val="22"/>
+          <w:szCs w:val="22"/>
+        </w:rPr>
+        <w:t>modifying the force diagram</w:t>
       </w:r>
       <w:r>
         <w:rPr>
@@ -593,11 +666,6 @@
     </w:p>
     <w:p>
       <w:pPr>
-        <w:pStyle w:val="ListParagraph"/>
-        <w:numPr>
-          <w:ilvl w:val="0"/>
-          <w:numId w:val="1"/>
-        </w:numPr>
         <w:pBdr>
           <w:top w:val="nil"/>
           <w:left w:val="nil"/>
@@ -691,7 +759,23 @@
           <w:sz w:val="22"/>
           <w:szCs w:val="22"/>
         </w:rPr>
-        <w:t xml:space="preserve"> the modification:</w:t>
+        <w:t xml:space="preserve"> the </w:t>
+      </w:r>
+      <w:r>
+        <w:rPr>
+          <w:rFonts w:ascii="Arial" w:eastAsia="Arial" w:hAnsi="Arial" w:cs="Arial"/>
+          <w:sz w:val="22"/>
+          <w:szCs w:val="22"/>
+        </w:rPr>
+        <w:t>modifying the force diagram</w:t>
+      </w:r>
+      <w:r>
+        <w:rPr>
+          <w:rFonts w:ascii="Arial" w:eastAsia="Arial" w:hAnsi="Arial" w:cs="Arial"/>
+          <w:sz w:val="22"/>
+          <w:szCs w:val="22"/>
+        </w:rPr>
+        <w:t>:</w:t>
       </w:r>
       <w:r>
         <w:rPr>
@@ -857,91 +941,6 @@
     </w:p>
     <w:p>
       <w:pPr>
-        <w:rPr>
-          <w:rFonts w:ascii="Arial" w:eastAsia="Arial" w:hAnsi="Arial" w:cs="Arial"/>
-          <w:i/>
-          <w:color w:val="000000"/>
-          <w:sz w:val="22"/>
-          <w:szCs w:val="22"/>
-        </w:rPr>
-      </w:pPr>
-      <w:r>
-        <w:rPr>
-          <w:rFonts w:ascii="Arial" w:eastAsia="Arial" w:hAnsi="Arial" w:cs="Arial"/>
-          <w:i/>
-          <w:color w:val="000000"/>
-          <w:sz w:val="22"/>
-          <w:szCs w:val="22"/>
-        </w:rPr>
-        <w:br w:type="page"/>
-      </w:r>
-    </w:p>
-    <w:p>
-      <w:pPr>
-        <w:rPr>
-          <w:rFonts w:ascii="Arial" w:eastAsia="Arial" w:hAnsi="Arial" w:cs="Arial"/>
-          <w:sz w:val="22"/>
-          <w:szCs w:val="22"/>
-          <w:lang w:val="fr-FR"/>
-        </w:rPr>
-      </w:pPr>
-      <w:proofErr w:type="spellStart"/>
-      <w:r>
-        <w:rPr>
-          <w:rFonts w:ascii="Arial" w:eastAsia="Arial" w:hAnsi="Arial" w:cs="Arial"/>
-          <w:b/>
-          <w:sz w:val="22"/>
-          <w:szCs w:val="22"/>
-          <w:lang w:val="fr-FR"/>
-        </w:rPr>
-        <w:lastRenderedPageBreak/>
-        <w:t>Task</w:t>
-      </w:r>
-      <w:proofErr w:type="spellEnd"/>
-      <w:r>
-        <w:rPr>
-          <w:rFonts w:ascii="Arial" w:eastAsia="Arial" w:hAnsi="Arial" w:cs="Arial"/>
-          <w:b/>
-          <w:sz w:val="22"/>
-          <w:szCs w:val="22"/>
-          <w:lang w:val="fr-FR"/>
-        </w:rPr>
-        <w:t xml:space="preserve"> 2</w:t>
-      </w:r>
-      <w:r>
-        <w:rPr>
-          <w:rFonts w:ascii="Arial" w:eastAsia="Arial" w:hAnsi="Arial" w:cs="Arial"/>
-          <w:sz w:val="22"/>
-          <w:szCs w:val="22"/>
-          <w:lang w:val="fr-FR"/>
-        </w:rPr>
-        <w:t xml:space="preserve"> - </w:t>
-      </w:r>
-      <w:proofErr w:type="spellStart"/>
-      <w:r>
-        <w:rPr>
-          <w:rFonts w:ascii="Arial" w:eastAsia="Arial" w:hAnsi="Arial" w:cs="Arial"/>
-          <w:b/>
-          <w:sz w:val="22"/>
-          <w:szCs w:val="22"/>
-          <w:lang w:val="fr-FR"/>
-        </w:rPr>
-        <w:t>Holes</w:t>
-      </w:r>
-      <w:proofErr w:type="spellEnd"/>
-    </w:p>
-    <w:p>
-      <w:pPr>
-        <w:rPr>
-          <w:rFonts w:ascii="Arial" w:eastAsia="Arial" w:hAnsi="Arial" w:cs="Arial"/>
-          <w:sz w:val="22"/>
-          <w:szCs w:val="22"/>
-          <w:lang w:val="fr-FR"/>
-        </w:rPr>
-      </w:pPr>
-    </w:p>
-    <w:p>
-      <w:pPr>
         <w:pBdr>
           <w:top w:val="nil"/>
           <w:left w:val="nil"/>
@@ -951,6 +950,201 @@
         </w:pBdr>
         <w:rPr>
           <w:rFonts w:ascii="Arial" w:eastAsia="Arial" w:hAnsi="Arial" w:cs="Arial"/>
+          <w:sz w:val="22"/>
+          <w:szCs w:val="22"/>
+        </w:rPr>
+      </w:pPr>
+    </w:p>
+    <w:p>
+      <w:pPr>
+        <w:pBdr>
+          <w:top w:val="nil"/>
+          <w:left w:val="nil"/>
+          <w:bottom w:val="nil"/>
+          <w:right w:val="nil"/>
+          <w:between w:val="nil"/>
+        </w:pBdr>
+        <w:rPr>
+          <w:rFonts w:ascii="Arial" w:eastAsia="Arial" w:hAnsi="Arial" w:cs="Arial"/>
+          <w:sz w:val="22"/>
+          <w:szCs w:val="22"/>
+        </w:rPr>
+      </w:pPr>
+    </w:p>
+    <w:p>
+      <w:pPr>
+        <w:pBdr>
+          <w:top w:val="nil"/>
+          <w:left w:val="nil"/>
+          <w:bottom w:val="nil"/>
+          <w:right w:val="nil"/>
+          <w:between w:val="nil"/>
+        </w:pBdr>
+        <w:rPr>
+          <w:rFonts w:ascii="Arial" w:eastAsia="Arial" w:hAnsi="Arial" w:cs="Arial"/>
+          <w:sz w:val="22"/>
+          <w:szCs w:val="22"/>
+        </w:rPr>
+      </w:pPr>
+    </w:p>
+    <w:p>
+      <w:pPr>
+        <w:pBdr>
+          <w:top w:val="nil"/>
+          <w:left w:val="nil"/>
+          <w:bottom w:val="nil"/>
+          <w:right w:val="nil"/>
+          <w:between w:val="nil"/>
+        </w:pBdr>
+        <w:rPr>
+          <w:rFonts w:ascii="Arial" w:eastAsia="Arial" w:hAnsi="Arial" w:cs="Arial"/>
+          <w:sz w:val="22"/>
+          <w:szCs w:val="22"/>
+        </w:rPr>
+      </w:pPr>
+    </w:p>
+    <w:p>
+      <w:pPr>
+        <w:pBdr>
+          <w:top w:val="nil"/>
+          <w:left w:val="nil"/>
+          <w:bottom w:val="nil"/>
+          <w:right w:val="nil"/>
+          <w:between w:val="nil"/>
+        </w:pBdr>
+        <w:rPr>
+          <w:rFonts w:ascii="Arial" w:eastAsia="Arial" w:hAnsi="Arial" w:cs="Arial"/>
+          <w:sz w:val="22"/>
+          <w:szCs w:val="22"/>
+        </w:rPr>
+      </w:pPr>
+    </w:p>
+    <w:p>
+      <w:pPr>
+        <w:pBdr>
+          <w:top w:val="nil"/>
+          <w:left w:val="nil"/>
+          <w:bottom w:val="nil"/>
+          <w:right w:val="nil"/>
+          <w:between w:val="nil"/>
+        </w:pBdr>
+        <w:rPr>
+          <w:rFonts w:ascii="Arial" w:eastAsia="Arial" w:hAnsi="Arial" w:cs="Arial"/>
+          <w:sz w:val="22"/>
+          <w:szCs w:val="22"/>
+        </w:rPr>
+      </w:pPr>
+    </w:p>
+    <w:p>
+      <w:pPr>
+        <w:pBdr>
+          <w:top w:val="nil"/>
+          <w:left w:val="nil"/>
+          <w:bottom w:val="nil"/>
+          <w:right w:val="nil"/>
+          <w:between w:val="nil"/>
+        </w:pBdr>
+        <w:rPr>
+          <w:rFonts w:ascii="Arial" w:eastAsia="Arial" w:hAnsi="Arial" w:cs="Arial"/>
+          <w:sz w:val="22"/>
+          <w:szCs w:val="22"/>
+        </w:rPr>
+      </w:pPr>
+    </w:p>
+    <w:p>
+      <w:pPr>
+        <w:pBdr>
+          <w:top w:val="nil"/>
+          <w:left w:val="nil"/>
+          <w:bottom w:val="nil"/>
+          <w:right w:val="nil"/>
+          <w:between w:val="nil"/>
+        </w:pBdr>
+        <w:rPr>
+          <w:rFonts w:ascii="Arial" w:eastAsia="Arial" w:hAnsi="Arial" w:cs="Arial"/>
+          <w:sz w:val="22"/>
+          <w:szCs w:val="22"/>
+        </w:rPr>
+      </w:pPr>
+    </w:p>
+    <w:p>
+      <w:pPr>
+        <w:pBdr>
+          <w:top w:val="nil"/>
+          <w:left w:val="nil"/>
+          <w:bottom w:val="nil"/>
+          <w:right w:val="nil"/>
+          <w:between w:val="nil"/>
+        </w:pBdr>
+        <w:rPr>
+          <w:rFonts w:ascii="Arial" w:eastAsia="Arial" w:hAnsi="Arial" w:cs="Arial"/>
+          <w:b/>
+          <w:bCs/>
+          <w:sz w:val="22"/>
+          <w:szCs w:val="22"/>
+        </w:rPr>
+      </w:pPr>
+      <w:r>
+        <w:rPr>
+          <w:rFonts w:ascii="Arial" w:eastAsia="Arial" w:hAnsi="Arial" w:cs="Arial"/>
+          <w:b/>
+          <w:bCs/>
+          <w:sz w:val="22"/>
+          <w:szCs w:val="22"/>
+        </w:rPr>
+        <w:lastRenderedPageBreak/>
+        <w:t>1</w:t>
+      </w:r>
+      <w:proofErr w:type="gramStart"/>
+      <w:r>
+        <w:rPr>
+          <w:rFonts w:ascii="Arial" w:eastAsia="Arial" w:hAnsi="Arial" w:cs="Arial"/>
+          <w:b/>
+          <w:bCs/>
+          <w:sz w:val="22"/>
+          <w:szCs w:val="22"/>
+        </w:rPr>
+        <w:t>b :</w:t>
+      </w:r>
+      <w:proofErr w:type="gramEnd"/>
+      <w:r>
+        <w:rPr>
+          <w:rFonts w:ascii="Arial" w:eastAsia="Arial" w:hAnsi="Arial" w:cs="Arial"/>
+          <w:b/>
+          <w:bCs/>
+          <w:sz w:val="22"/>
+          <w:szCs w:val="22"/>
+        </w:rPr>
+        <w:t xml:space="preserve"> Cross Vault with Central Opening</w:t>
+      </w:r>
+    </w:p>
+    <w:p>
+      <w:pPr>
+        <w:pBdr>
+          <w:top w:val="nil"/>
+          <w:left w:val="nil"/>
+          <w:bottom w:val="nil"/>
+          <w:right w:val="nil"/>
+          <w:between w:val="nil"/>
+        </w:pBdr>
+        <w:rPr>
+          <w:rFonts w:ascii="Arial" w:eastAsia="Arial" w:hAnsi="Arial" w:cs="Arial"/>
+          <w:sz w:val="22"/>
+          <w:szCs w:val="22"/>
+        </w:rPr>
+      </w:pPr>
+    </w:p>
+    <w:p>
+      <w:pPr>
+        <w:pBdr>
+          <w:top w:val="nil"/>
+          <w:left w:val="nil"/>
+          <w:bottom w:val="nil"/>
+          <w:right w:val="nil"/>
+          <w:between w:val="nil"/>
+        </w:pBdr>
+        <w:rPr>
+          <w:rFonts w:ascii="Arial" w:eastAsia="Arial" w:hAnsi="Arial" w:cs="Arial"/>
           <w:color w:val="000000"/>
           <w:sz w:val="22"/>
           <w:szCs w:val="22"/>
@@ -962,23 +1156,119 @@
           <w:sz w:val="22"/>
           <w:szCs w:val="22"/>
         </w:rPr>
-        <w:t xml:space="preserve">A) </w:t>
-      </w:r>
-      <w:r>
-        <w:rPr>
-          <w:rFonts w:ascii="Arial" w:eastAsia="Arial" w:hAnsi="Arial" w:cs="Arial"/>
-          <w:sz w:val="22"/>
-          <w:szCs w:val="22"/>
-        </w:rPr>
-        <w:t>Document the process of</w:t>
-      </w:r>
-      <w:r>
-        <w:rPr>
-          <w:rFonts w:ascii="Arial" w:eastAsia="Arial" w:hAnsi="Arial" w:cs="Arial"/>
-          <w:sz w:val="22"/>
-          <w:szCs w:val="22"/>
-        </w:rPr>
-        <w:t xml:space="preserve"> generating the triangulated pattern.</w:t>
+        <w:t xml:space="preserve">Paste a screenshot of the </w:t>
+      </w:r>
+      <w:r>
+        <w:rPr>
+          <w:rFonts w:ascii="Arial" w:eastAsia="Arial" w:hAnsi="Arial" w:cs="Arial"/>
+          <w:b/>
+          <w:bCs/>
+          <w:sz w:val="22"/>
+          <w:szCs w:val="22"/>
+        </w:rPr>
+        <w:t>form</w:t>
+      </w:r>
+      <w:r>
+        <w:rPr>
+          <w:rFonts w:ascii="Arial" w:eastAsia="Arial" w:hAnsi="Arial" w:cs="Arial"/>
+          <w:b/>
+          <w:bCs/>
+          <w:sz w:val="22"/>
+          <w:szCs w:val="22"/>
+        </w:rPr>
+        <w:t>,</w:t>
+      </w:r>
+      <w:r>
+        <w:rPr>
+          <w:rFonts w:ascii="Arial" w:eastAsia="Arial" w:hAnsi="Arial" w:cs="Arial"/>
+          <w:sz w:val="22"/>
+          <w:szCs w:val="22"/>
+        </w:rPr>
+        <w:t xml:space="preserve"> </w:t>
+      </w:r>
+      <w:r>
+        <w:rPr>
+          <w:rFonts w:ascii="Arial" w:eastAsia="Arial" w:hAnsi="Arial" w:cs="Arial"/>
+          <w:b/>
+          <w:bCs/>
+          <w:sz w:val="22"/>
+          <w:szCs w:val="22"/>
+        </w:rPr>
+        <w:t>force</w:t>
+      </w:r>
+      <w:r>
+        <w:rPr>
+          <w:rFonts w:ascii="Arial" w:eastAsia="Arial" w:hAnsi="Arial" w:cs="Arial"/>
+          <w:b/>
+          <w:bCs/>
+          <w:sz w:val="22"/>
+          <w:szCs w:val="22"/>
+        </w:rPr>
+        <w:t xml:space="preserve"> and thrust</w:t>
+      </w:r>
+      <w:r>
+        <w:rPr>
+          <w:rFonts w:ascii="Arial" w:eastAsia="Arial" w:hAnsi="Arial" w:cs="Arial"/>
+          <w:sz w:val="22"/>
+          <w:szCs w:val="22"/>
+        </w:rPr>
+        <w:t xml:space="preserve"> </w:t>
+      </w:r>
+      <w:r>
+        <w:rPr>
+          <w:rFonts w:ascii="Arial" w:eastAsia="Arial" w:hAnsi="Arial" w:cs="Arial"/>
+          <w:b/>
+          <w:bCs/>
+          <w:sz w:val="22"/>
+          <w:szCs w:val="22"/>
+        </w:rPr>
+        <w:t>diagram</w:t>
+      </w:r>
+      <w:r>
+        <w:rPr>
+          <w:rFonts w:ascii="Arial" w:eastAsia="Arial" w:hAnsi="Arial" w:cs="Arial"/>
+          <w:b/>
+          <w:bCs/>
+          <w:sz w:val="22"/>
+          <w:szCs w:val="22"/>
+        </w:rPr>
+        <w:t>s</w:t>
+      </w:r>
+      <w:r>
+        <w:rPr>
+          <w:rFonts w:ascii="Arial" w:eastAsia="Arial" w:hAnsi="Arial" w:cs="Arial"/>
+          <w:sz w:val="22"/>
+          <w:szCs w:val="22"/>
+        </w:rPr>
+        <w:t xml:space="preserve"> </w:t>
+      </w:r>
+      <w:r>
+        <w:rPr>
+          <w:rFonts w:ascii="Arial" w:eastAsia="Arial" w:hAnsi="Arial" w:cs="Arial"/>
+          <w:i/>
+          <w:iCs/>
+          <w:sz w:val="22"/>
+          <w:szCs w:val="22"/>
+          <w:u w:val="single"/>
+        </w:rPr>
+        <w:t>before</w:t>
+      </w:r>
+      <w:r>
+        <w:rPr>
+          <w:rFonts w:ascii="Arial" w:eastAsia="Arial" w:hAnsi="Arial" w:cs="Arial"/>
+          <w:sz w:val="22"/>
+          <w:szCs w:val="22"/>
+        </w:rPr>
+        <w:t xml:space="preserve"> modifying the force diagram:</w:t>
+      </w:r>
+      <w:r>
+        <w:rPr>
+          <w:rFonts w:ascii="Arial" w:eastAsia="Arial" w:hAnsi="Arial" w:cs="Arial"/>
+          <w:color w:val="000000"/>
+          <w:sz w:val="22"/>
+          <w:szCs w:val="22"/>
+        </w:rPr>
+        <w:t xml:space="preserve"> </w:t>
       </w:r>
     </w:p>
     <w:p>
@@ -992,6 +1282,7 @@
     </w:p>
     <w:tbl>
       <w:tblPr>
+        <w:tblStyle w:val="a0"/>
         <w:tblW w:w="9062" w:type="dxa"/>
         <w:tblBorders>
           <w:top w:val="single" w:sz="8" w:space="0" w:color="000000"/>
@@ -1005,16 +1296,15 @@
         <w:tblLook w:val="0600" w:firstRow="0" w:lastRow="0" w:firstColumn="0" w:lastColumn="0" w:noHBand="1" w:noVBand="1"/>
       </w:tblPr>
       <w:tblGrid>
-        <w:gridCol w:w="4531"/>
-        <w:gridCol w:w="4531"/>
+        <w:gridCol w:w="9062"/>
       </w:tblGrid>
       <w:tr>
         <w:trPr>
-          <w:trHeight w:val="2880"/>
+          <w:trHeight w:val="3390"/>
         </w:trPr>
         <w:tc>
           <w:tcPr>
-            <w:tcW w:w="4531" w:type="dxa"/>
+            <w:tcW w:w="9062" w:type="dxa"/>
             <w:shd w:val="clear" w:color="auto" w:fill="auto"/>
             <w:tcMar>
               <w:top w:w="28" w:type="dxa"/>
@@ -1022,7 +1312,6 @@
               <w:bottom w:w="28" w:type="dxa"/>
               <w:right w:w="28" w:type="dxa"/>
             </w:tcMar>
-            <w:vAlign w:val="center"/>
           </w:tcPr>
           <w:p>
             <w:pPr>
@@ -1030,7 +1319,62 @@
               <w:jc w:val="center"/>
               <w:rPr>
                 <w:rFonts w:ascii="Arial" w:eastAsia="Arial" w:hAnsi="Arial" w:cs="Arial"/>
-                <w:color w:val="A6A6A6" w:themeColor="background1" w:themeShade="A6"/>
+                <w:sz w:val="22"/>
+                <w:szCs w:val="22"/>
+              </w:rPr>
+            </w:pPr>
+          </w:p>
+          <w:p>
+            <w:pPr>
+              <w:widowControl w:val="0"/>
+              <w:jc w:val="center"/>
+              <w:rPr>
+                <w:rFonts w:ascii="Arial" w:eastAsia="Arial" w:hAnsi="Arial" w:cs="Arial"/>
+                <w:sz w:val="22"/>
+                <w:szCs w:val="22"/>
+              </w:rPr>
+            </w:pPr>
+          </w:p>
+          <w:p>
+            <w:pPr>
+              <w:widowControl w:val="0"/>
+              <w:jc w:val="center"/>
+              <w:rPr>
+                <w:rFonts w:ascii="Arial" w:eastAsia="Arial" w:hAnsi="Arial" w:cs="Arial"/>
+                <w:sz w:val="22"/>
+                <w:szCs w:val="22"/>
+              </w:rPr>
+            </w:pPr>
+          </w:p>
+          <w:p>
+            <w:pPr>
+              <w:widowControl w:val="0"/>
+              <w:jc w:val="center"/>
+              <w:rPr>
+                <w:rFonts w:ascii="Arial" w:eastAsia="Arial" w:hAnsi="Arial" w:cs="Arial"/>
+                <w:sz w:val="22"/>
+                <w:szCs w:val="22"/>
+              </w:rPr>
+            </w:pPr>
+          </w:p>
+          <w:p>
+            <w:pPr>
+              <w:widowControl w:val="0"/>
+              <w:jc w:val="center"/>
+              <w:rPr>
+                <w:rFonts w:ascii="Arial" w:eastAsia="Arial" w:hAnsi="Arial" w:cs="Arial"/>
+                <w:sz w:val="22"/>
+                <w:szCs w:val="22"/>
+              </w:rPr>
+            </w:pPr>
+          </w:p>
+          <w:p>
+            <w:pPr>
+              <w:widowControl w:val="0"/>
+              <w:jc w:val="center"/>
+              <w:rPr>
+                <w:rFonts w:ascii="Arial" w:eastAsia="Arial" w:hAnsi="Arial" w:cs="Arial"/>
+                <w:color w:val="999999"/>
                 <w:sz w:val="22"/>
                 <w:szCs w:val="22"/>
               </w:rPr>
@@ -1038,11 +1382,11 @@
             <w:r>
               <w:rPr>
                 <w:rFonts w:ascii="Arial" w:eastAsia="Arial" w:hAnsi="Arial" w:cs="Arial"/>
-                <w:color w:val="A6A6A6" w:themeColor="background1" w:themeShade="A6"/>
-                <w:sz w:val="22"/>
-                <w:szCs w:val="22"/>
-              </w:rPr>
-              <w:t>screenshot of the polar arrayed lines</w:t>
+                <w:color w:val="999999"/>
+                <w:sz w:val="22"/>
+                <w:szCs w:val="22"/>
+              </w:rPr>
+              <w:t>screenshot of the Rhino viewport,</w:t>
             </w:r>
           </w:p>
           <w:p>
@@ -1051,7 +1395,8 @@
               <w:jc w:val="center"/>
               <w:rPr>
                 <w:rFonts w:ascii="Arial" w:eastAsia="Arial" w:hAnsi="Arial" w:cs="Arial"/>
-                <w:color w:val="A6A6A6" w:themeColor="background1" w:themeShade="A6"/>
+                <w:b/>
+                <w:color w:val="999999"/>
                 <w:sz w:val="22"/>
                 <w:szCs w:val="22"/>
               </w:rPr>
@@ -1059,157 +1404,11 @@
             <w:r>
               <w:rPr>
                 <w:rFonts w:ascii="Arial" w:eastAsia="Arial" w:hAnsi="Arial" w:cs="Arial"/>
-                <w:color w:val="A6A6A6" w:themeColor="background1" w:themeShade="A6"/>
-                <w:sz w:val="22"/>
-                <w:szCs w:val="22"/>
-              </w:rPr>
-              <w:t>with different lengths</w:t>
-            </w:r>
-          </w:p>
-        </w:tc>
-        <w:tc>
-          <w:tcPr>
-            <w:tcW w:w="4531" w:type="dxa"/>
-            <w:shd w:val="clear" w:color="auto" w:fill="auto"/>
-            <w:vAlign w:val="center"/>
-          </w:tcPr>
-          <w:p>
-            <w:pPr>
-              <w:widowControl w:val="0"/>
-              <w:jc w:val="center"/>
-              <w:rPr>
-                <w:rFonts w:ascii="Arial" w:eastAsia="Arial" w:hAnsi="Arial" w:cs="Arial"/>
-                <w:color w:val="A6A6A6" w:themeColor="background1" w:themeShade="A6"/>
-                <w:sz w:val="22"/>
-                <w:szCs w:val="22"/>
-              </w:rPr>
-            </w:pPr>
-            <w:r>
-              <w:rPr>
-                <w:rFonts w:ascii="Arial" w:eastAsia="Arial" w:hAnsi="Arial" w:cs="Arial"/>
-                <w:color w:val="A6A6A6" w:themeColor="background1" w:themeShade="A6"/>
-                <w:sz w:val="22"/>
-                <w:szCs w:val="22"/>
-              </w:rPr>
-              <w:t>screenshot of the outer boundary</w:t>
-            </w:r>
-          </w:p>
-          <w:p>
-            <w:pPr>
-              <w:widowControl w:val="0"/>
-              <w:jc w:val="center"/>
-              <w:rPr>
-                <w:rFonts w:ascii="Arial" w:eastAsia="Arial" w:hAnsi="Arial" w:cs="Arial"/>
-                <w:color w:val="A6A6A6" w:themeColor="background1" w:themeShade="A6"/>
-                <w:sz w:val="22"/>
-                <w:szCs w:val="22"/>
-              </w:rPr>
-            </w:pPr>
-            <w:r>
-              <w:rPr>
-                <w:rFonts w:ascii="Arial" w:eastAsia="Arial" w:hAnsi="Arial" w:cs="Arial"/>
-                <w:color w:val="A6A6A6" w:themeColor="background1" w:themeShade="A6"/>
-                <w:sz w:val="22"/>
-                <w:szCs w:val="22"/>
-              </w:rPr>
-              <w:t>a</w:t>
-            </w:r>
-            <w:r>
-              <w:rPr>
-                <w:rFonts w:ascii="Arial" w:eastAsia="Arial" w:hAnsi="Arial" w:cs="Arial"/>
-                <w:color w:val="A6A6A6" w:themeColor="background1" w:themeShade="A6"/>
-                <w:sz w:val="22"/>
-                <w:szCs w:val="22"/>
-              </w:rPr>
-              <w:t>nd the circular inner boundaries</w:t>
-            </w:r>
-          </w:p>
-        </w:tc>
-      </w:tr>
-      <w:tr>
-        <w:trPr>
-          <w:trHeight w:val="2880"/>
-        </w:trPr>
-        <w:tc>
-          <w:tcPr>
-            <w:tcW w:w="4531" w:type="dxa"/>
-            <w:shd w:val="clear" w:color="auto" w:fill="auto"/>
-            <w:tcMar>
-              <w:top w:w="28" w:type="dxa"/>
-              <w:left w:w="28" w:type="dxa"/>
-              <w:bottom w:w="28" w:type="dxa"/>
-              <w:right w:w="28" w:type="dxa"/>
-            </w:tcMar>
-            <w:vAlign w:val="center"/>
-          </w:tcPr>
-          <w:p>
-            <w:pPr>
-              <w:widowControl w:val="0"/>
-              <w:jc w:val="center"/>
-              <w:rPr>
-                <w:rFonts w:ascii="Arial" w:eastAsia="Arial" w:hAnsi="Arial" w:cs="Arial"/>
-                <w:color w:val="A6A6A6" w:themeColor="background1" w:themeShade="A6"/>
-                <w:sz w:val="22"/>
-                <w:szCs w:val="22"/>
-              </w:rPr>
-            </w:pPr>
-            <w:r>
-              <w:rPr>
-                <w:rFonts w:ascii="Arial" w:eastAsia="Arial" w:hAnsi="Arial" w:cs="Arial"/>
-                <w:color w:val="A6A6A6" w:themeColor="background1" w:themeShade="A6"/>
-                <w:sz w:val="22"/>
-                <w:szCs w:val="22"/>
-              </w:rPr>
-              <w:t>screenshot of the triangulation pattern</w:t>
-            </w:r>
-          </w:p>
-          <w:p>
-            <w:pPr>
-              <w:widowControl w:val="0"/>
-              <w:jc w:val="center"/>
-              <w:rPr>
-                <w:rFonts w:ascii="Arial" w:eastAsia="Arial" w:hAnsi="Arial" w:cs="Arial"/>
-                <w:color w:val="A6A6A6" w:themeColor="background1" w:themeShade="A6"/>
-                <w:sz w:val="22"/>
-                <w:szCs w:val="22"/>
-              </w:rPr>
-            </w:pPr>
-            <w:r>
-              <w:rPr>
-                <w:rFonts w:ascii="Arial" w:eastAsia="Arial" w:hAnsi="Arial" w:cs="Arial"/>
-                <w:color w:val="A6A6A6" w:themeColor="background1" w:themeShade="A6"/>
-                <w:sz w:val="22"/>
-                <w:szCs w:val="22"/>
-              </w:rPr>
-              <w:t>before applying sag to the open boundaries</w:t>
-            </w:r>
-          </w:p>
-        </w:tc>
-        <w:tc>
-          <w:tcPr>
-            <w:tcW w:w="4531" w:type="dxa"/>
-            <w:shd w:val="clear" w:color="auto" w:fill="auto"/>
-            <w:vAlign w:val="center"/>
-          </w:tcPr>
-          <w:p>
-            <w:pPr>
-              <w:widowControl w:val="0"/>
-              <w:jc w:val="center"/>
-              <w:rPr>
-                <w:rFonts w:ascii="Arial" w:eastAsia="Arial" w:hAnsi="Arial" w:cs="Arial"/>
-                <w:color w:val="A6A6A6" w:themeColor="background1" w:themeShade="A6"/>
-                <w:sz w:val="22"/>
-                <w:szCs w:val="22"/>
-              </w:rPr>
-            </w:pPr>
-            <w:r>
-              <w:rPr>
-                <w:rFonts w:ascii="Arial" w:eastAsia="Arial" w:hAnsi="Arial" w:cs="Arial"/>
-                <w:color w:val="A6A6A6" w:themeColor="background1" w:themeShade="A6"/>
-                <w:sz w:val="22"/>
-                <w:szCs w:val="22"/>
-              </w:rPr>
-              <w:t>screenshot of the triangulation pattern with sags applied to the open boundaries</w:t>
+                <w:color w:val="999999"/>
+                <w:sz w:val="22"/>
+                <w:szCs w:val="22"/>
+              </w:rPr>
+              <w:t>showing the form, force and thrust diagrams</w:t>
             </w:r>
           </w:p>
         </w:tc>
@@ -1220,165 +1419,6 @@
         <w:rPr>
           <w:rFonts w:ascii="Arial" w:eastAsia="Arial" w:hAnsi="Arial" w:cs="Arial"/>
           <w:i/>
-          <w:sz w:val="22"/>
-          <w:szCs w:val="22"/>
-        </w:rPr>
-      </w:pPr>
-    </w:p>
-    <w:p>
-      <w:pPr>
-        <w:rPr>
-          <w:rFonts w:ascii="Arial" w:eastAsia="Arial" w:hAnsi="Arial" w:cs="Arial"/>
-          <w:iCs/>
-          <w:color w:val="000000"/>
-          <w:sz w:val="22"/>
-          <w:szCs w:val="22"/>
-        </w:rPr>
-      </w:pPr>
-    </w:p>
-    <w:p>
-      <w:pPr>
-        <w:rPr>
-          <w:rFonts w:ascii="Arial" w:eastAsia="Arial" w:hAnsi="Arial" w:cs="Arial"/>
-          <w:iCs/>
-          <w:color w:val="000000"/>
-          <w:sz w:val="22"/>
-          <w:szCs w:val="22"/>
-        </w:rPr>
-      </w:pPr>
-      <w:r>
-        <w:rPr>
-          <w:rFonts w:ascii="Arial" w:eastAsia="Arial" w:hAnsi="Arial" w:cs="Arial"/>
-          <w:iCs/>
-          <w:color w:val="000000"/>
-          <w:sz w:val="22"/>
-          <w:szCs w:val="22"/>
-        </w:rPr>
-        <w:t>B</w:t>
-      </w:r>
-      <w:r>
-        <w:rPr>
-          <w:rFonts w:ascii="Arial" w:eastAsia="Arial" w:hAnsi="Arial" w:cs="Arial"/>
-          <w:iCs/>
-          <w:color w:val="000000"/>
-          <w:sz w:val="22"/>
-          <w:szCs w:val="22"/>
-        </w:rPr>
-        <w:t>) Briefly explain how you maintained the circular footprint of the inner boundaries in plan</w:t>
-      </w:r>
-      <w:r>
-        <w:rPr>
-          <w:rFonts w:ascii="Arial" w:eastAsia="Arial" w:hAnsi="Arial" w:cs="Arial"/>
-          <w:iCs/>
-          <w:color w:val="000000"/>
-          <w:sz w:val="22"/>
-          <w:szCs w:val="22"/>
-        </w:rPr>
-        <w:t xml:space="preserve"> (max </w:t>
-      </w:r>
-      <w:r>
-        <w:rPr>
-          <w:rFonts w:ascii="Arial" w:eastAsia="Arial" w:hAnsi="Arial" w:cs="Arial"/>
-          <w:iCs/>
-          <w:color w:val="000000"/>
-          <w:sz w:val="22"/>
-          <w:szCs w:val="22"/>
-        </w:rPr>
-        <w:t>20</w:t>
-      </w:r>
-      <w:r>
-        <w:rPr>
-          <w:rFonts w:ascii="Arial" w:eastAsia="Arial" w:hAnsi="Arial" w:cs="Arial"/>
-          <w:iCs/>
-          <w:color w:val="000000"/>
-          <w:sz w:val="22"/>
-          <w:szCs w:val="22"/>
-        </w:rPr>
-        <w:t>0 words)</w:t>
-      </w:r>
-      <w:r>
-        <w:rPr>
-          <w:rFonts w:ascii="Arial" w:eastAsia="Arial" w:hAnsi="Arial" w:cs="Arial"/>
-          <w:iCs/>
-          <w:color w:val="000000"/>
-          <w:sz w:val="22"/>
-          <w:szCs w:val="22"/>
-        </w:rPr>
-        <w:t>.</w:t>
-      </w:r>
-    </w:p>
-    <w:p>
-      <w:pPr>
-        <w:rPr>
-          <w:rFonts w:ascii="Arial" w:eastAsia="Arial" w:hAnsi="Arial" w:cs="Arial"/>
-          <w:iCs/>
-          <w:color w:val="000000"/>
-          <w:sz w:val="22"/>
-          <w:szCs w:val="22"/>
-        </w:rPr>
-      </w:pPr>
-    </w:p>
-    <w:p>
-      <w:pPr>
-        <w:rPr>
-          <w:rFonts w:ascii="Arial" w:eastAsia="Arial" w:hAnsi="Arial" w:cs="Arial"/>
-          <w:iCs/>
-          <w:color w:val="000000"/>
-          <w:sz w:val="22"/>
-          <w:szCs w:val="22"/>
-        </w:rPr>
-      </w:pPr>
-    </w:p>
-    <w:p>
-      <w:pPr>
-        <w:rPr>
-          <w:rFonts w:ascii="Arial" w:eastAsia="Arial" w:hAnsi="Arial" w:cs="Arial"/>
-          <w:iCs/>
-          <w:color w:val="000000"/>
-          <w:sz w:val="22"/>
-          <w:szCs w:val="22"/>
-        </w:rPr>
-      </w:pPr>
-    </w:p>
-    <w:p>
-      <w:pPr>
-        <w:rPr>
-          <w:rFonts w:ascii="Arial" w:eastAsia="Arial" w:hAnsi="Arial" w:cs="Arial"/>
-          <w:iCs/>
-          <w:color w:val="000000"/>
-          <w:sz w:val="22"/>
-          <w:szCs w:val="22"/>
-        </w:rPr>
-      </w:pPr>
-    </w:p>
-    <w:p>
-      <w:pPr>
-        <w:rPr>
-          <w:rFonts w:ascii="Arial" w:eastAsia="Arial" w:hAnsi="Arial" w:cs="Arial"/>
-          <w:iCs/>
-          <w:color w:val="000000"/>
-          <w:sz w:val="22"/>
-          <w:szCs w:val="22"/>
-        </w:rPr>
-      </w:pPr>
-    </w:p>
-    <w:p>
-      <w:pPr>
-        <w:rPr>
-          <w:rFonts w:ascii="Arial" w:eastAsia="Arial" w:hAnsi="Arial" w:cs="Arial"/>
-          <w:iCs/>
-          <w:color w:val="000000"/>
-          <w:sz w:val="22"/>
-          <w:szCs w:val="22"/>
-        </w:rPr>
-      </w:pPr>
-    </w:p>
-    <w:p>
-      <w:pPr>
-        <w:rPr>
-          <w:rFonts w:ascii="Arial" w:eastAsia="Arial" w:hAnsi="Arial" w:cs="Arial"/>
-          <w:iCs/>
-          <w:color w:val="000000"/>
           <w:sz w:val="22"/>
           <w:szCs w:val="22"/>
         </w:rPr>
@@ -1416,27 +1456,17 @@
           <w:sz w:val="22"/>
           <w:szCs w:val="22"/>
         </w:rPr>
-        <w:t xml:space="preserve">C) Paste a screenshot of the </w:t>
-      </w:r>
-      <w:r>
-        <w:rPr>
-          <w:rFonts w:ascii="Arial" w:eastAsia="Arial" w:hAnsi="Arial" w:cs="Arial"/>
-          <w:b/>
-          <w:bCs/>
-          <w:sz w:val="22"/>
-          <w:szCs w:val="22"/>
-        </w:rPr>
-        <w:t>form</w:t>
-      </w:r>
-      <w:r>
-        <w:rPr>
-          <w:rFonts w:ascii="Arial" w:eastAsia="Arial" w:hAnsi="Arial" w:cs="Arial"/>
-          <w:b/>
-          <w:bCs/>
-          <w:sz w:val="22"/>
-          <w:szCs w:val="22"/>
-        </w:rPr>
-        <w:t>,</w:t>
+        <w:t xml:space="preserve">Paste a screenshot of the </w:t>
+      </w:r>
+      <w:r>
+        <w:rPr>
+          <w:rFonts w:ascii="Arial" w:eastAsia="Arial" w:hAnsi="Arial" w:cs="Arial"/>
+          <w:b/>
+          <w:bCs/>
+          <w:sz w:val="22"/>
+          <w:szCs w:val="22"/>
+        </w:rPr>
+        <w:t>form,</w:t>
       </w:r>
       <w:r>
         <w:rPr>
@@ -1454,17 +1484,7 @@
           <w:sz w:val="22"/>
           <w:szCs w:val="22"/>
         </w:rPr>
-        <w:t>force</w:t>
-      </w:r>
-      <w:r>
-        <w:rPr>
-          <w:rFonts w:ascii="Arial" w:eastAsia="Arial" w:hAnsi="Arial" w:cs="Arial"/>
-          <w:b/>
-          <w:bCs/>
-          <w:sz w:val="22"/>
-          <w:szCs w:val="22"/>
-        </w:rPr>
-        <w:t xml:space="preserve"> and thrust</w:t>
+        <w:t>force and thrust</w:t>
       </w:r>
       <w:r>
         <w:rPr>
@@ -1482,17 +1502,7 @@
           <w:sz w:val="22"/>
           <w:szCs w:val="22"/>
         </w:rPr>
-        <w:t>diagram</w:t>
-      </w:r>
-      <w:r>
-        <w:rPr>
-          <w:rFonts w:ascii="Arial" w:eastAsia="Arial" w:hAnsi="Arial" w:cs="Arial"/>
-          <w:b/>
-          <w:bCs/>
-          <w:sz w:val="22"/>
-          <w:szCs w:val="22"/>
-        </w:rPr>
-        <w:t>s</w:t>
+        <w:t>diagrams</w:t>
       </w:r>
       <w:r>
         <w:rPr>
@@ -1505,10 +1515,21 @@
       <w:r>
         <w:rPr>
           <w:rFonts w:ascii="Arial" w:eastAsia="Arial" w:hAnsi="Arial" w:cs="Arial"/>
-          <w:sz w:val="22"/>
-          <w:szCs w:val="22"/>
-        </w:rPr>
-        <w:t>of the final shell with the touchdown.</w:t>
+          <w:i/>
+          <w:iCs/>
+          <w:sz w:val="22"/>
+          <w:szCs w:val="22"/>
+          <w:u w:val="single"/>
+        </w:rPr>
+        <w:t>after</w:t>
+      </w:r>
+      <w:r>
+        <w:rPr>
+          <w:rFonts w:ascii="Arial" w:eastAsia="Arial" w:hAnsi="Arial" w:cs="Arial"/>
+          <w:sz w:val="22"/>
+          <w:szCs w:val="22"/>
+        </w:rPr>
+        <w:t xml:space="preserve"> the modifying the force diagram:</w:t>
       </w:r>
       <w:r>
         <w:rPr>
@@ -1666,45 +1687,80 @@
       <w:pPr>
         <w:rPr>
           <w:rFonts w:ascii="Arial" w:eastAsia="Arial" w:hAnsi="Arial" w:cs="Arial"/>
-          <w:sz w:val="22"/>
-          <w:szCs w:val="22"/>
-        </w:rPr>
-      </w:pPr>
-      <w:r>
-        <w:rPr>
-          <w:rFonts w:ascii="Arial" w:eastAsia="Arial" w:hAnsi="Arial" w:cs="Arial"/>
-          <w:b/>
-          <w:sz w:val="22"/>
-          <w:szCs w:val="22"/>
+          <w:i/>
+          <w:sz w:val="22"/>
+          <w:szCs w:val="22"/>
+        </w:rPr>
+      </w:pPr>
+    </w:p>
+    <w:p>
+      <w:pPr>
+        <w:rPr>
+          <w:rFonts w:ascii="Arial" w:eastAsia="Arial" w:hAnsi="Arial" w:cs="Arial"/>
+          <w:i/>
+          <w:color w:val="000000"/>
+          <w:sz w:val="22"/>
+          <w:szCs w:val="22"/>
+        </w:rPr>
+      </w:pPr>
+      <w:r>
+        <w:rPr>
+          <w:rFonts w:ascii="Arial" w:eastAsia="Arial" w:hAnsi="Arial" w:cs="Arial"/>
+          <w:i/>
+          <w:color w:val="000000"/>
+          <w:sz w:val="22"/>
+          <w:szCs w:val="22"/>
+        </w:rPr>
+        <w:br w:type="page"/>
+      </w:r>
+    </w:p>
+    <w:p>
+      <w:pPr>
+        <w:rPr>
+          <w:rFonts w:ascii="Arial" w:eastAsia="Arial" w:hAnsi="Arial" w:cs="Arial"/>
+          <w:sz w:val="22"/>
+          <w:szCs w:val="22"/>
+          <w:lang w:val="en-US"/>
+        </w:rPr>
+      </w:pPr>
+      <w:r>
+        <w:rPr>
+          <w:rFonts w:ascii="Arial" w:eastAsia="Arial" w:hAnsi="Arial" w:cs="Arial"/>
+          <w:b/>
+          <w:sz w:val="22"/>
+          <w:szCs w:val="22"/>
+          <w:lang w:val="en-US"/>
         </w:rPr>
         <w:lastRenderedPageBreak/>
-        <w:t xml:space="preserve">Task </w:t>
-      </w:r>
-      <w:r>
-        <w:rPr>
-          <w:rFonts w:ascii="Arial" w:eastAsia="Arial" w:hAnsi="Arial" w:cs="Arial"/>
-          <w:b/>
-          <w:sz w:val="22"/>
-          <w:szCs w:val="22"/>
-        </w:rPr>
-        <w:t xml:space="preserve">3 - </w:t>
-      </w:r>
-      <w:r>
-        <w:rPr>
-          <w:rFonts w:ascii="Arial" w:eastAsia="Arial" w:hAnsi="Arial" w:cs="Arial"/>
-          <w:b/>
-          <w:sz w:val="22"/>
-          <w:szCs w:val="22"/>
-        </w:rPr>
-        <w:t>Touchdowns + smoothing</w:t>
-      </w:r>
-    </w:p>
-    <w:p>
-      <w:pPr>
-        <w:rPr>
-          <w:rFonts w:ascii="Arial" w:eastAsia="Arial" w:hAnsi="Arial" w:cs="Arial"/>
-          <w:sz w:val="22"/>
-          <w:szCs w:val="22"/>
+        <w:t>Task 2</w:t>
+      </w:r>
+      <w:r>
+        <w:rPr>
+          <w:rFonts w:ascii="Arial" w:eastAsia="Arial" w:hAnsi="Arial" w:cs="Arial"/>
+          <w:sz w:val="22"/>
+          <w:szCs w:val="22"/>
+          <w:lang w:val="en-US"/>
+        </w:rPr>
+        <w:t xml:space="preserve"> - </w:t>
+      </w:r>
+      <w:r>
+        <w:rPr>
+          <w:rFonts w:ascii="Arial" w:eastAsia="Arial" w:hAnsi="Arial" w:cs="Arial"/>
+          <w:b/>
+          <w:sz w:val="22"/>
+          <w:szCs w:val="22"/>
+          <w:lang w:val="en-US"/>
+        </w:rPr>
+        <w:t>Holes</w:t>
+      </w:r>
+    </w:p>
+    <w:p>
+      <w:pPr>
+        <w:rPr>
+          <w:rFonts w:ascii="Arial" w:eastAsia="Arial" w:hAnsi="Arial" w:cs="Arial"/>
+          <w:sz w:val="22"/>
+          <w:szCs w:val="22"/>
+          <w:lang w:val="en-US"/>
         </w:rPr>
       </w:pPr>
     </w:p>
@@ -1730,7 +1786,15 @@
           <w:sz w:val="22"/>
           <w:szCs w:val="22"/>
         </w:rPr>
-        <w:t xml:space="preserve">A) Paste a screenshot of the </w:t>
+        <w:t xml:space="preserve">Paste a screenshot of </w:t>
+      </w:r>
+      <w:r>
+        <w:rPr>
+          <w:rFonts w:ascii="Arial" w:eastAsia="Arial" w:hAnsi="Arial" w:cs="Arial"/>
+          <w:sz w:val="22"/>
+          <w:szCs w:val="22"/>
+        </w:rPr>
+        <w:t xml:space="preserve">the </w:t>
       </w:r>
       <w:r>
         <w:rPr>
@@ -1806,34 +1870,40 @@
           <w:sz w:val="22"/>
           <w:szCs w:val="22"/>
         </w:rPr>
-        <w:t>s</w:t>
-      </w:r>
-      <w:r>
-        <w:rPr>
-          <w:rFonts w:ascii="Arial" w:eastAsia="Arial" w:hAnsi="Arial" w:cs="Arial"/>
-          <w:sz w:val="22"/>
-          <w:szCs w:val="22"/>
-        </w:rPr>
-        <w:t xml:space="preserve"> with the additional columns/supports </w:t>
-      </w:r>
-      <w:r>
-        <w:rPr>
-          <w:rFonts w:ascii="Arial" w:eastAsia="Arial" w:hAnsi="Arial" w:cs="Arial"/>
-          <w:i/>
-          <w:iCs/>
-          <w:sz w:val="22"/>
-          <w:szCs w:val="22"/>
-          <w:u w:val="single"/>
-        </w:rPr>
-        <w:t>before</w:t>
-      </w:r>
-      <w:r>
-        <w:rPr>
-          <w:rFonts w:ascii="Arial" w:eastAsia="Arial" w:hAnsi="Arial" w:cs="Arial"/>
-          <w:sz w:val="22"/>
-          <w:szCs w:val="22"/>
-        </w:rPr>
-        <w:t xml:space="preserve"> smoothing.</w:t>
+        <w:t xml:space="preserve">s </w:t>
+      </w:r>
+      <w:r>
+        <w:rPr>
+          <w:rFonts w:ascii="Arial" w:eastAsia="Arial" w:hAnsi="Arial" w:cs="Arial"/>
+          <w:sz w:val="22"/>
+          <w:szCs w:val="22"/>
+        </w:rPr>
+        <w:t>for your</w:t>
+      </w:r>
+      <w:r>
+        <w:rPr>
+          <w:rFonts w:ascii="Arial" w:eastAsia="Arial" w:hAnsi="Arial" w:cs="Arial"/>
+          <w:sz w:val="22"/>
+          <w:szCs w:val="22"/>
+        </w:rPr>
+        <w:t xml:space="preserve"> shell with the central hole</w:t>
+      </w:r>
+      <w:r>
+        <w:rPr>
+          <w:rFonts w:ascii="Arial" w:eastAsia="Arial" w:hAnsi="Arial" w:cs="Arial"/>
+          <w:sz w:val="22"/>
+          <w:szCs w:val="22"/>
+        </w:rPr>
+        <w:t>:</w:t>
+      </w:r>
+      <w:r>
+        <w:rPr>
+          <w:rFonts w:ascii="Arial" w:eastAsia="Arial" w:hAnsi="Arial" w:cs="Arial"/>
+          <w:color w:val="000000"/>
+          <w:sz w:val="22"/>
+          <w:szCs w:val="22"/>
+        </w:rPr>
+        <w:t xml:space="preserve"> </w:t>
       </w:r>
     </w:p>
     <w:p>
@@ -1990,16 +2060,6 @@
     </w:p>
     <w:p>
       <w:pPr>
-        <w:rPr>
-          <w:rFonts w:ascii="Arial" w:eastAsia="Arial" w:hAnsi="Arial" w:cs="Arial"/>
-          <w:i/>
-          <w:sz w:val="22"/>
-          <w:szCs w:val="22"/>
-        </w:rPr>
-      </w:pPr>
-    </w:p>
-    <w:p>
-      <w:pPr>
         <w:pBdr>
           <w:top w:val="nil"/>
           <w:left w:val="nil"/>
@@ -2020,7 +2080,15 @@
           <w:sz w:val="22"/>
           <w:szCs w:val="22"/>
         </w:rPr>
-        <w:t xml:space="preserve">B) Paste a screenshot of the </w:t>
+        <w:t xml:space="preserve">Paste a screenshot </w:t>
+      </w:r>
+      <w:r>
+        <w:rPr>
+          <w:rFonts w:ascii="Arial" w:eastAsia="Arial" w:hAnsi="Arial" w:cs="Arial"/>
+          <w:sz w:val="22"/>
+          <w:szCs w:val="22"/>
+        </w:rPr>
+        <w:t xml:space="preserve">of the </w:t>
       </w:r>
       <w:r>
         <w:rPr>
@@ -2096,34 +2164,31 @@
           <w:sz w:val="22"/>
           <w:szCs w:val="22"/>
         </w:rPr>
-        <w:t>s</w:t>
-      </w:r>
-      <w:r>
-        <w:rPr>
-          <w:rFonts w:ascii="Arial" w:eastAsia="Arial" w:hAnsi="Arial" w:cs="Arial"/>
-          <w:sz w:val="22"/>
-          <w:szCs w:val="22"/>
-        </w:rPr>
-        <w:t xml:space="preserve"> </w:t>
-      </w:r>
-      <w:r>
-        <w:rPr>
-          <w:rFonts w:ascii="Arial" w:eastAsia="Arial" w:hAnsi="Arial" w:cs="Arial"/>
-          <w:i/>
-          <w:iCs/>
-          <w:sz w:val="22"/>
-          <w:szCs w:val="22"/>
-          <w:u w:val="single"/>
-        </w:rPr>
-        <w:t>after</w:t>
-      </w:r>
-      <w:r>
-        <w:rPr>
-          <w:rFonts w:ascii="Arial" w:eastAsia="Arial" w:hAnsi="Arial" w:cs="Arial"/>
-          <w:sz w:val="22"/>
-          <w:szCs w:val="22"/>
-        </w:rPr>
-        <w:t xml:space="preserve"> smoothing.</w:t>
+        <w:t xml:space="preserve">s </w:t>
+      </w:r>
+      <w:r>
+        <w:rPr>
+          <w:rFonts w:ascii="Arial" w:eastAsia="Arial" w:hAnsi="Arial" w:cs="Arial"/>
+          <w:sz w:val="22"/>
+          <w:szCs w:val="22"/>
+        </w:rPr>
+        <w:t xml:space="preserve">for your </w:t>
+      </w:r>
+      <w:r>
+        <w:rPr>
+          <w:rFonts w:ascii="Arial" w:eastAsia="Arial" w:hAnsi="Arial" w:cs="Arial"/>
+          <w:sz w:val="22"/>
+          <w:szCs w:val="22"/>
+        </w:rPr>
+        <w:t>shell with the hole near a support</w:t>
+      </w:r>
+      <w:r>
+        <w:rPr>
+          <w:rFonts w:ascii="Arial" w:eastAsia="Arial" w:hAnsi="Arial" w:cs="Arial"/>
+          <w:sz w:val="22"/>
+          <w:szCs w:val="22"/>
+        </w:rPr>
+        <w:t>:</w:t>
       </w:r>
       <w:r>
         <w:rPr>
@@ -2279,26 +2344,6 @@
     </w:tbl>
     <w:p>
       <w:pPr>
-        <w:rPr>
-          <w:rFonts w:ascii="Arial" w:eastAsia="Arial" w:hAnsi="Arial" w:cs="Arial"/>
-          <w:i/>
-          <w:sz w:val="22"/>
-          <w:szCs w:val="22"/>
-        </w:rPr>
-      </w:pPr>
-    </w:p>
-    <w:p>
-      <w:pPr>
-        <w:rPr>
-          <w:rFonts w:ascii="Arial" w:eastAsia="Arial" w:hAnsi="Arial" w:cs="Arial"/>
-          <w:i/>
-          <w:sz w:val="22"/>
-          <w:szCs w:val="22"/>
-        </w:rPr>
-      </w:pPr>
-    </w:p>
-    <w:p>
-      <w:pPr>
         <w:pBdr>
           <w:top w:val="nil"/>
           <w:left w:val="nil"/>
@@ -2308,72 +2353,10 @@
         </w:pBdr>
         <w:rPr>
           <w:rFonts w:ascii="Arial" w:eastAsia="Arial" w:hAnsi="Arial" w:cs="Arial"/>
-          <w:iCs/>
-          <w:color w:val="000000"/>
-          <w:sz w:val="22"/>
-          <w:szCs w:val="22"/>
-        </w:rPr>
-      </w:pPr>
-      <w:r>
-        <w:rPr>
-          <w:rFonts w:ascii="Arial" w:eastAsia="Arial" w:hAnsi="Arial" w:cs="Arial"/>
-          <w:iCs/>
-          <w:color w:val="000000"/>
-          <w:sz w:val="22"/>
-          <w:szCs w:val="22"/>
-        </w:rPr>
-        <w:t xml:space="preserve">C) </w:t>
-      </w:r>
-      <w:r>
-        <w:rPr>
-          <w:rFonts w:ascii="Arial" w:eastAsia="Arial" w:hAnsi="Arial" w:cs="Arial"/>
-          <w:iCs/>
-          <w:color w:val="000000"/>
-          <w:sz w:val="22"/>
-          <w:szCs w:val="22"/>
-        </w:rPr>
-        <w:t>Briefly explain the steps you took to smoothen the thrust diagram</w:t>
-      </w:r>
-      <w:r>
-        <w:rPr>
-          <w:rFonts w:ascii="Arial" w:eastAsia="Arial" w:hAnsi="Arial" w:cs="Arial"/>
-          <w:iCs/>
-          <w:color w:val="000000"/>
-          <w:sz w:val="22"/>
-          <w:szCs w:val="22"/>
-        </w:rPr>
-        <w:t xml:space="preserve"> (max. </w:t>
-      </w:r>
-      <w:r>
-        <w:rPr>
-          <w:rFonts w:ascii="Arial" w:eastAsia="Arial" w:hAnsi="Arial" w:cs="Arial"/>
-          <w:iCs/>
-          <w:color w:val="000000"/>
-          <w:sz w:val="22"/>
-          <w:szCs w:val="22"/>
-        </w:rPr>
-        <w:t>20</w:t>
-      </w:r>
-      <w:r>
-        <w:rPr>
-          <w:rFonts w:ascii="Arial" w:eastAsia="Arial" w:hAnsi="Arial" w:cs="Arial"/>
-          <w:iCs/>
-          <w:color w:val="000000"/>
-          <w:sz w:val="22"/>
-          <w:szCs w:val="22"/>
-        </w:rPr>
-        <w:t>0 words)</w:t>
-      </w:r>
-      <w:r>
-        <w:rPr>
-          <w:rFonts w:ascii="Arial" w:eastAsia="Arial" w:hAnsi="Arial" w:cs="Arial"/>
-          <w:iCs/>
-          <w:color w:val="000000"/>
-          <w:sz w:val="22"/>
-          <w:szCs w:val="22"/>
-        </w:rPr>
-        <w:t>.</w:t>
-      </w:r>
+          <w:sz w:val="22"/>
+          <w:szCs w:val="22"/>
+        </w:rPr>
+      </w:pPr>
     </w:p>
     <w:p>
       <w:pPr>
@@ -2386,113 +2369,26 @@
         </w:pBdr>
         <w:rPr>
           <w:rFonts w:ascii="Arial" w:eastAsia="Arial" w:hAnsi="Arial" w:cs="Arial"/>
-          <w:i/>
           <w:color w:val="000000"/>
           <w:sz w:val="22"/>
           <w:szCs w:val="22"/>
         </w:rPr>
       </w:pPr>
-    </w:p>
-    <w:p>
-      <w:pPr>
-        <w:rPr>
-          <w:rFonts w:ascii="Arial" w:eastAsia="Arial" w:hAnsi="Arial" w:cs="Arial"/>
-          <w:sz w:val="22"/>
-          <w:szCs w:val="22"/>
-        </w:rPr>
-      </w:pPr>
-    </w:p>
-    <w:p>
-      <w:pPr>
-        <w:rPr>
-          <w:rFonts w:ascii="Arial" w:eastAsia="Arial" w:hAnsi="Arial" w:cs="Arial"/>
-          <w:sz w:val="22"/>
-          <w:szCs w:val="22"/>
-        </w:rPr>
-      </w:pPr>
-      <w:r>
-        <w:rPr>
-          <w:rFonts w:ascii="Arial" w:eastAsia="Arial" w:hAnsi="Arial" w:cs="Arial"/>
-          <w:sz w:val="22"/>
-          <w:szCs w:val="22"/>
-        </w:rPr>
-        <w:br w:type="page"/>
-      </w:r>
-    </w:p>
-    <w:p>
-      <w:pPr>
-        <w:rPr>
-          <w:rFonts w:ascii="Arial" w:eastAsia="Arial" w:hAnsi="Arial" w:cs="Arial"/>
-          <w:b/>
-          <w:bCs/>
-          <w:sz w:val="22"/>
-          <w:szCs w:val="22"/>
-        </w:rPr>
-      </w:pPr>
-      <w:r>
-        <w:rPr>
-          <w:rFonts w:ascii="Arial" w:eastAsia="Arial" w:hAnsi="Arial" w:cs="Arial"/>
-          <w:b/>
-          <w:bCs/>
-          <w:sz w:val="22"/>
-          <w:szCs w:val="22"/>
-        </w:rPr>
-        <w:lastRenderedPageBreak/>
-        <w:t>Task 4</w:t>
-      </w:r>
-      <w:r>
-        <w:rPr>
-          <w:rFonts w:ascii="Arial" w:eastAsia="Arial" w:hAnsi="Arial" w:cs="Arial"/>
-          <w:b/>
-          <w:bCs/>
-          <w:sz w:val="22"/>
-          <w:szCs w:val="22"/>
-        </w:rPr>
-        <w:t xml:space="preserve"> - </w:t>
-      </w:r>
-      <w:r>
-        <w:rPr>
-          <w:rFonts w:ascii="Arial" w:eastAsia="Arial" w:hAnsi="Arial" w:cs="Arial"/>
-          <w:b/>
-          <w:bCs/>
-          <w:sz w:val="22"/>
-          <w:szCs w:val="22"/>
-        </w:rPr>
-        <w:t>Free design</w:t>
-      </w:r>
-    </w:p>
-    <w:p>
-      <w:pPr>
-        <w:rPr>
-          <w:rFonts w:ascii="Arial" w:eastAsia="Arial" w:hAnsi="Arial" w:cs="Arial"/>
-          <w:sz w:val="22"/>
-          <w:szCs w:val="22"/>
-        </w:rPr>
-      </w:pPr>
-    </w:p>
-    <w:p>
-      <w:pPr>
-        <w:pBdr>
-          <w:top w:val="nil"/>
-          <w:left w:val="nil"/>
-          <w:bottom w:val="nil"/>
-          <w:right w:val="nil"/>
-          <w:between w:val="nil"/>
-        </w:pBdr>
-        <w:rPr>
-          <w:rFonts w:ascii="Arial" w:eastAsia="Arial" w:hAnsi="Arial" w:cs="Arial"/>
-          <w:color w:val="000000"/>
-          <w:sz w:val="22"/>
-          <w:szCs w:val="22"/>
-        </w:rPr>
-      </w:pPr>
-      <w:r>
-        <w:rPr>
-          <w:rFonts w:ascii="Arial" w:eastAsia="Arial" w:hAnsi="Arial" w:cs="Arial"/>
-          <w:sz w:val="22"/>
-          <w:szCs w:val="22"/>
-        </w:rPr>
-        <w:t xml:space="preserve">A) Paste a screenshot of the </w:t>
+      <w:r>
+        <w:rPr>
+          <w:rFonts w:ascii="Arial" w:eastAsia="Arial" w:hAnsi="Arial" w:cs="Arial"/>
+          <w:sz w:val="22"/>
+          <w:szCs w:val="22"/>
+        </w:rPr>
+        <w:t xml:space="preserve">Paste a screenshot </w:t>
+      </w:r>
+      <w:r>
+        <w:rPr>
+          <w:rFonts w:ascii="Arial" w:eastAsia="Arial" w:hAnsi="Arial" w:cs="Arial"/>
+          <w:sz w:val="22"/>
+          <w:szCs w:val="22"/>
+        </w:rPr>
+        <w:t xml:space="preserve">of the </w:t>
       </w:r>
       <w:r>
         <w:rPr>
@@ -2568,23 +2464,41 @@
           <w:sz w:val="22"/>
           <w:szCs w:val="22"/>
         </w:rPr>
-        <w:t>s</w:t>
-      </w:r>
-      <w:r>
-        <w:rPr>
-          <w:rFonts w:ascii="Arial" w:eastAsia="Arial" w:hAnsi="Arial" w:cs="Arial"/>
-          <w:sz w:val="22"/>
-          <w:szCs w:val="22"/>
-        </w:rPr>
-        <w:t xml:space="preserve"> </w:t>
-      </w:r>
-      <w:r>
-        <w:rPr>
-          <w:rFonts w:ascii="Arial" w:eastAsia="Arial" w:hAnsi="Arial" w:cs="Arial"/>
-          <w:sz w:val="22"/>
-          <w:szCs w:val="22"/>
-        </w:rPr>
-        <w:t>of your shell.</w:t>
+        <w:t xml:space="preserve">s </w:t>
+      </w:r>
+      <w:r>
+        <w:rPr>
+          <w:rFonts w:ascii="Arial" w:eastAsia="Arial" w:hAnsi="Arial" w:cs="Arial"/>
+          <w:sz w:val="22"/>
+          <w:szCs w:val="22"/>
+        </w:rPr>
+        <w:t xml:space="preserve">for your </w:t>
+      </w:r>
+      <w:r>
+        <w:rPr>
+          <w:rFonts w:ascii="Arial" w:eastAsia="Arial" w:hAnsi="Arial" w:cs="Arial"/>
+          <w:b/>
+          <w:bCs/>
+          <w:sz w:val="22"/>
+          <w:szCs w:val="22"/>
+        </w:rPr>
+        <w:t xml:space="preserve">triangulated </w:t>
+      </w:r>
+      <w:r>
+        <w:rPr>
+          <w:rFonts w:ascii="Arial" w:eastAsia="Arial" w:hAnsi="Arial" w:cs="Arial"/>
+          <w:sz w:val="22"/>
+          <w:szCs w:val="22"/>
+        </w:rPr>
+        <w:t>shell with the central hole</w:t>
+      </w:r>
+      <w:r>
+        <w:rPr>
+          <w:rFonts w:ascii="Arial" w:eastAsia="Arial" w:hAnsi="Arial" w:cs="Arial"/>
+          <w:sz w:val="22"/>
+          <w:szCs w:val="22"/>
+        </w:rPr>
+        <w:t>:</w:t>
       </w:r>
       <w:r>
         <w:rPr>
@@ -2752,6 +2666,337 @@
       <w:pPr>
         <w:rPr>
           <w:rFonts w:ascii="Arial" w:eastAsia="Arial" w:hAnsi="Arial" w:cs="Arial"/>
+          <w:i/>
+          <w:sz w:val="22"/>
+          <w:szCs w:val="22"/>
+        </w:rPr>
+      </w:pPr>
+    </w:p>
+    <w:p>
+      <w:pPr>
+        <w:rPr>
+          <w:rFonts w:ascii="Arial" w:eastAsia="Arial" w:hAnsi="Arial" w:cs="Arial"/>
+          <w:iCs/>
+          <w:color w:val="000000"/>
+          <w:sz w:val="22"/>
+          <w:szCs w:val="22"/>
+        </w:rPr>
+      </w:pPr>
+      <w:r>
+        <w:rPr>
+          <w:rFonts w:ascii="Arial" w:eastAsia="Arial" w:hAnsi="Arial" w:cs="Arial"/>
+          <w:iCs/>
+          <w:color w:val="000000"/>
+          <w:sz w:val="22"/>
+          <w:szCs w:val="22"/>
+        </w:rPr>
+        <w:lastRenderedPageBreak/>
+        <w:t>What differences in terms of force flow do you observe between the three cases?</w:t>
+      </w:r>
+      <w:r>
+        <w:rPr>
+          <w:rFonts w:ascii="Arial" w:eastAsia="Arial" w:hAnsi="Arial" w:cs="Arial"/>
+          <w:iCs/>
+          <w:color w:val="000000"/>
+          <w:sz w:val="22"/>
+          <w:szCs w:val="22"/>
+        </w:rPr>
+        <w:t xml:space="preserve"> (</w:t>
+      </w:r>
+      <w:proofErr w:type="gramStart"/>
+      <w:r>
+        <w:rPr>
+          <w:rFonts w:ascii="Arial" w:eastAsia="Arial" w:hAnsi="Arial" w:cs="Arial"/>
+          <w:iCs/>
+          <w:color w:val="000000"/>
+          <w:sz w:val="22"/>
+          <w:szCs w:val="22"/>
+        </w:rPr>
+        <w:t>max</w:t>
+      </w:r>
+      <w:proofErr w:type="gramEnd"/>
+      <w:r>
+        <w:rPr>
+          <w:rFonts w:ascii="Arial" w:eastAsia="Arial" w:hAnsi="Arial" w:cs="Arial"/>
+          <w:iCs/>
+          <w:color w:val="000000"/>
+          <w:sz w:val="22"/>
+          <w:szCs w:val="22"/>
+        </w:rPr>
+        <w:t xml:space="preserve"> 100 words)</w:t>
+      </w:r>
+      <w:r>
+        <w:rPr>
+          <w:rFonts w:ascii="Arial" w:eastAsia="Arial" w:hAnsi="Arial" w:cs="Arial"/>
+          <w:iCs/>
+          <w:color w:val="000000"/>
+          <w:sz w:val="22"/>
+          <w:szCs w:val="22"/>
+        </w:rPr>
+        <w:t>.</w:t>
+      </w:r>
+    </w:p>
+    <w:p>
+      <w:pPr>
+        <w:rPr>
+          <w:rFonts w:ascii="Arial" w:eastAsia="Arial" w:hAnsi="Arial" w:cs="Arial"/>
+          <w:iCs/>
+          <w:color w:val="000000"/>
+          <w:sz w:val="22"/>
+          <w:szCs w:val="22"/>
+        </w:rPr>
+      </w:pPr>
+    </w:p>
+    <w:p>
+      <w:pPr>
+        <w:rPr>
+          <w:rFonts w:ascii="Arial" w:eastAsia="Arial" w:hAnsi="Arial" w:cs="Arial"/>
+          <w:iCs/>
+          <w:color w:val="000000"/>
+          <w:sz w:val="22"/>
+          <w:szCs w:val="22"/>
+        </w:rPr>
+      </w:pPr>
+    </w:p>
+    <w:p>
+      <w:pPr>
+        <w:rPr>
+          <w:rFonts w:ascii="Arial" w:eastAsia="Arial" w:hAnsi="Arial" w:cs="Arial"/>
+          <w:iCs/>
+          <w:color w:val="000000"/>
+          <w:sz w:val="22"/>
+          <w:szCs w:val="22"/>
+        </w:rPr>
+      </w:pPr>
+    </w:p>
+    <w:p>
+      <w:pPr>
+        <w:rPr>
+          <w:rFonts w:ascii="Arial" w:eastAsia="Arial" w:hAnsi="Arial" w:cs="Arial"/>
+          <w:iCs/>
+          <w:color w:val="000000"/>
+          <w:sz w:val="22"/>
+          <w:szCs w:val="22"/>
+        </w:rPr>
+      </w:pPr>
+    </w:p>
+    <w:p>
+      <w:pPr>
+        <w:rPr>
+          <w:rFonts w:ascii="Arial" w:eastAsia="Arial" w:hAnsi="Arial" w:cs="Arial"/>
+          <w:iCs/>
+          <w:color w:val="000000"/>
+          <w:sz w:val="22"/>
+          <w:szCs w:val="22"/>
+        </w:rPr>
+      </w:pPr>
+      <w:r>
+        <w:rPr>
+          <w:rFonts w:ascii="Arial" w:eastAsia="Arial" w:hAnsi="Arial" w:cs="Arial"/>
+          <w:iCs/>
+          <w:color w:val="000000"/>
+          <w:sz w:val="22"/>
+          <w:szCs w:val="22"/>
+        </w:rPr>
+        <w:t xml:space="preserve">What are the advantages and disadvantages of creating a hole in your shell when using a </w:t>
+      </w:r>
+      <w:proofErr w:type="spellStart"/>
+      <w:r>
+        <w:rPr>
+          <w:rFonts w:ascii="Arial" w:eastAsia="Arial" w:hAnsi="Arial" w:cs="Arial"/>
+          <w:iCs/>
+          <w:color w:val="000000"/>
+          <w:sz w:val="22"/>
+          <w:szCs w:val="22"/>
+        </w:rPr>
+        <w:t>quadmesh</w:t>
+      </w:r>
+      <w:proofErr w:type="spellEnd"/>
+      <w:r>
+        <w:rPr>
+          <w:rFonts w:ascii="Arial" w:eastAsia="Arial" w:hAnsi="Arial" w:cs="Arial"/>
+          <w:iCs/>
+          <w:color w:val="000000"/>
+          <w:sz w:val="22"/>
+          <w:szCs w:val="22"/>
+        </w:rPr>
+        <w:t xml:space="preserve"> versus a triangulated mesh?</w:t>
+      </w:r>
+      <w:r>
+        <w:rPr>
+          <w:rFonts w:ascii="Arial" w:eastAsia="Arial" w:hAnsi="Arial" w:cs="Arial"/>
+          <w:iCs/>
+          <w:color w:val="000000"/>
+          <w:sz w:val="22"/>
+          <w:szCs w:val="22"/>
+        </w:rPr>
+        <w:t xml:space="preserve"> (</w:t>
+      </w:r>
+      <w:proofErr w:type="gramStart"/>
+      <w:r>
+        <w:rPr>
+          <w:rFonts w:ascii="Arial" w:eastAsia="Arial" w:hAnsi="Arial" w:cs="Arial"/>
+          <w:iCs/>
+          <w:color w:val="000000"/>
+          <w:sz w:val="22"/>
+          <w:szCs w:val="22"/>
+        </w:rPr>
+        <w:t>max</w:t>
+      </w:r>
+      <w:proofErr w:type="gramEnd"/>
+      <w:r>
+        <w:rPr>
+          <w:rFonts w:ascii="Arial" w:eastAsia="Arial" w:hAnsi="Arial" w:cs="Arial"/>
+          <w:iCs/>
+          <w:color w:val="000000"/>
+          <w:sz w:val="22"/>
+          <w:szCs w:val="22"/>
+        </w:rPr>
+        <w:t xml:space="preserve"> </w:t>
+      </w:r>
+      <w:r>
+        <w:rPr>
+          <w:rFonts w:ascii="Arial" w:eastAsia="Arial" w:hAnsi="Arial" w:cs="Arial"/>
+          <w:iCs/>
+          <w:color w:val="000000"/>
+          <w:sz w:val="22"/>
+          <w:szCs w:val="22"/>
+        </w:rPr>
+        <w:t>20</w:t>
+      </w:r>
+      <w:r>
+        <w:rPr>
+          <w:rFonts w:ascii="Arial" w:eastAsia="Arial" w:hAnsi="Arial" w:cs="Arial"/>
+          <w:iCs/>
+          <w:color w:val="000000"/>
+          <w:sz w:val="22"/>
+          <w:szCs w:val="22"/>
+        </w:rPr>
+        <w:t>0 words)</w:t>
+      </w:r>
+      <w:r>
+        <w:rPr>
+          <w:rFonts w:ascii="Arial" w:eastAsia="Arial" w:hAnsi="Arial" w:cs="Arial"/>
+          <w:iCs/>
+          <w:color w:val="000000"/>
+          <w:sz w:val="22"/>
+          <w:szCs w:val="22"/>
+        </w:rPr>
+        <w:t>.</w:t>
+      </w:r>
+    </w:p>
+    <w:p>
+      <w:pPr>
+        <w:rPr>
+          <w:rFonts w:ascii="Arial" w:eastAsia="Arial" w:hAnsi="Arial" w:cs="Arial"/>
+          <w:iCs/>
+          <w:color w:val="000000"/>
+          <w:sz w:val="22"/>
+          <w:szCs w:val="22"/>
+        </w:rPr>
+      </w:pPr>
+    </w:p>
+    <w:p>
+      <w:pPr>
+        <w:rPr>
+          <w:rFonts w:ascii="Arial" w:eastAsia="Arial" w:hAnsi="Arial" w:cs="Arial"/>
+          <w:iCs/>
+          <w:color w:val="000000"/>
+          <w:sz w:val="22"/>
+          <w:szCs w:val="22"/>
+        </w:rPr>
+      </w:pPr>
+    </w:p>
+    <w:p>
+      <w:pPr>
+        <w:rPr>
+          <w:rFonts w:ascii="Arial" w:eastAsia="Arial" w:hAnsi="Arial" w:cs="Arial"/>
+          <w:iCs/>
+          <w:color w:val="000000"/>
+          <w:sz w:val="22"/>
+          <w:szCs w:val="22"/>
+        </w:rPr>
+      </w:pPr>
+    </w:p>
+    <w:p>
+      <w:pPr>
+        <w:rPr>
+          <w:rFonts w:ascii="Arial" w:eastAsia="Arial" w:hAnsi="Arial" w:cs="Arial"/>
+          <w:iCs/>
+          <w:color w:val="000000"/>
+          <w:sz w:val="22"/>
+          <w:szCs w:val="22"/>
+        </w:rPr>
+      </w:pPr>
+    </w:p>
+    <w:p>
+      <w:pPr>
+        <w:rPr>
+          <w:rFonts w:ascii="Arial" w:eastAsia="Arial" w:hAnsi="Arial" w:cs="Arial"/>
+          <w:b/>
+          <w:sz w:val="22"/>
+          <w:szCs w:val="22"/>
+        </w:rPr>
+      </w:pPr>
+    </w:p>
+    <w:p>
+      <w:pPr>
+        <w:rPr>
+          <w:rFonts w:ascii="Arial" w:eastAsia="Arial" w:hAnsi="Arial" w:cs="Arial"/>
+          <w:sz w:val="22"/>
+          <w:szCs w:val="22"/>
+        </w:rPr>
+      </w:pPr>
+      <w:r>
+        <w:rPr>
+          <w:rFonts w:ascii="Arial" w:eastAsia="Arial" w:hAnsi="Arial" w:cs="Arial"/>
+          <w:b/>
+          <w:sz w:val="22"/>
+          <w:szCs w:val="22"/>
+        </w:rPr>
+        <w:t xml:space="preserve">Task </w:t>
+      </w:r>
+      <w:r>
+        <w:rPr>
+          <w:rFonts w:ascii="Arial" w:eastAsia="Arial" w:hAnsi="Arial" w:cs="Arial"/>
+          <w:b/>
+          <w:sz w:val="22"/>
+          <w:szCs w:val="22"/>
+        </w:rPr>
+        <w:t xml:space="preserve">3 </w:t>
+      </w:r>
+      <w:r>
+        <w:rPr>
+          <w:rFonts w:ascii="Arial" w:eastAsia="Arial" w:hAnsi="Arial" w:cs="Arial"/>
+          <w:b/>
+          <w:sz w:val="22"/>
+          <w:szCs w:val="22"/>
+        </w:rPr>
+        <w:t>–</w:t>
+      </w:r>
+      <w:r>
+        <w:rPr>
+          <w:rFonts w:ascii="Arial" w:eastAsia="Arial" w:hAnsi="Arial" w:cs="Arial"/>
+          <w:b/>
+          <w:sz w:val="22"/>
+          <w:szCs w:val="22"/>
+        </w:rPr>
+        <w:t xml:space="preserve"> </w:t>
+      </w:r>
+      <w:r>
+        <w:rPr>
+          <w:rFonts w:ascii="Arial" w:eastAsia="Arial" w:hAnsi="Arial" w:cs="Arial"/>
+          <w:b/>
+          <w:sz w:val="22"/>
+          <w:szCs w:val="22"/>
+        </w:rPr>
+        <w:t>Lip edges</w:t>
+      </w:r>
+    </w:p>
+    <w:p>
+      <w:pPr>
+        <w:rPr>
+          <w:rFonts w:ascii="Arial" w:eastAsia="Arial" w:hAnsi="Arial" w:cs="Arial"/>
           <w:sz w:val="22"/>
           <w:szCs w:val="22"/>
         </w:rPr>
@@ -2779,33 +3024,27 @@
           <w:sz w:val="22"/>
           <w:szCs w:val="22"/>
         </w:rPr>
-        <w:t>B) Provide a few additional screenshots</w:t>
-      </w:r>
-      <w:r>
-        <w:rPr>
-          <w:rFonts w:ascii="Arial" w:eastAsia="Arial" w:hAnsi="Arial" w:cs="Arial"/>
-          <w:sz w:val="22"/>
-          <w:szCs w:val="22"/>
-        </w:rPr>
-        <w:t xml:space="preserve"> or perspectives</w:t>
-      </w:r>
-      <w:r>
-        <w:rPr>
-          <w:rFonts w:ascii="Arial" w:eastAsia="Arial" w:hAnsi="Arial" w:cs="Arial"/>
-          <w:sz w:val="22"/>
-          <w:szCs w:val="22"/>
-        </w:rPr>
-        <w:t xml:space="preserve"> of the </w:t>
-      </w:r>
-      <w:r>
-        <w:rPr>
-          <w:rFonts w:ascii="Arial" w:eastAsia="Arial" w:hAnsi="Arial" w:cs="Arial"/>
-          <w:b/>
-          <w:bCs/>
-          <w:sz w:val="22"/>
-          <w:szCs w:val="22"/>
-        </w:rPr>
-        <w:t>thrust</w:t>
+        <w:t xml:space="preserve">Paste a screenshot of the </w:t>
+      </w:r>
+      <w:r>
+        <w:rPr>
+          <w:rFonts w:ascii="Arial" w:eastAsia="Arial" w:hAnsi="Arial" w:cs="Arial"/>
+          <w:b/>
+          <w:bCs/>
+          <w:sz w:val="22"/>
+          <w:szCs w:val="22"/>
+        </w:rPr>
+        <w:t>form</w:t>
+      </w:r>
+      <w:r>
+        <w:rPr>
+          <w:rFonts w:ascii="Arial" w:eastAsia="Arial" w:hAnsi="Arial" w:cs="Arial"/>
+          <w:b/>
+          <w:bCs/>
+          <w:sz w:val="22"/>
+          <w:szCs w:val="22"/>
+        </w:rPr>
+        <w:t>,</w:t>
       </w:r>
       <w:r>
         <w:rPr>
@@ -2823,15 +3062,80 @@
           <w:sz w:val="22"/>
           <w:szCs w:val="22"/>
         </w:rPr>
+        <w:t>force</w:t>
+      </w:r>
+      <w:r>
+        <w:rPr>
+          <w:rFonts w:ascii="Arial" w:eastAsia="Arial" w:hAnsi="Arial" w:cs="Arial"/>
+          <w:b/>
+          <w:bCs/>
+          <w:sz w:val="22"/>
+          <w:szCs w:val="22"/>
+        </w:rPr>
+        <w:t xml:space="preserve"> and thrust</w:t>
+      </w:r>
+      <w:r>
+        <w:rPr>
+          <w:rFonts w:ascii="Arial" w:eastAsia="Arial" w:hAnsi="Arial" w:cs="Arial"/>
+          <w:sz w:val="22"/>
+          <w:szCs w:val="22"/>
+        </w:rPr>
+        <w:t xml:space="preserve"> </w:t>
+      </w:r>
+      <w:r>
+        <w:rPr>
+          <w:rFonts w:ascii="Arial" w:eastAsia="Arial" w:hAnsi="Arial" w:cs="Arial"/>
+          <w:b/>
+          <w:bCs/>
+          <w:sz w:val="22"/>
+          <w:szCs w:val="22"/>
+        </w:rPr>
         <w:t>diagram</w:t>
       </w:r>
       <w:r>
         <w:rPr>
           <w:rFonts w:ascii="Arial" w:eastAsia="Arial" w:hAnsi="Arial" w:cs="Arial"/>
-          <w:sz w:val="22"/>
-          <w:szCs w:val="22"/>
-        </w:rPr>
-        <w:t>, that best showcases the unique features or angles of your shell.</w:t>
+          <w:b/>
+          <w:bCs/>
+          <w:sz w:val="22"/>
+          <w:szCs w:val="22"/>
+        </w:rPr>
+        <w:t>s</w:t>
+      </w:r>
+      <w:r>
+        <w:rPr>
+          <w:rFonts w:ascii="Arial" w:eastAsia="Arial" w:hAnsi="Arial" w:cs="Arial"/>
+          <w:sz w:val="22"/>
+          <w:szCs w:val="22"/>
+        </w:rPr>
+        <w:t xml:space="preserve"> </w:t>
+      </w:r>
+      <w:r>
+        <w:rPr>
+          <w:rFonts w:ascii="Arial" w:eastAsia="Arial" w:hAnsi="Arial" w:cs="Arial"/>
+          <w:i/>
+          <w:iCs/>
+          <w:sz w:val="22"/>
+          <w:szCs w:val="22"/>
+          <w:u w:val="single"/>
+        </w:rPr>
+        <w:t>before</w:t>
+      </w:r>
+      <w:r>
+        <w:rPr>
+          <w:rFonts w:ascii="Arial" w:eastAsia="Arial" w:hAnsi="Arial" w:cs="Arial"/>
+          <w:sz w:val="22"/>
+          <w:szCs w:val="22"/>
+        </w:rPr>
+        <w:t xml:space="preserve"> adding the lip edge</w:t>
+      </w:r>
+      <w:r>
+        <w:rPr>
+          <w:rFonts w:ascii="Arial" w:eastAsia="Arial" w:hAnsi="Arial" w:cs="Arial"/>
+          <w:sz w:val="22"/>
+          <w:szCs w:val="22"/>
+        </w:rPr>
+        <w:t>.</w:t>
       </w:r>
     </w:p>
     <w:p>
@@ -2874,8 +3178,83 @@
               <w:bottom w:w="28" w:type="dxa"/>
               <w:right w:w="28" w:type="dxa"/>
             </w:tcMar>
-            <w:vAlign w:val="center"/>
           </w:tcPr>
+          <w:p>
+            <w:pPr>
+              <w:widowControl w:val="0"/>
+              <w:jc w:val="center"/>
+              <w:rPr>
+                <w:rFonts w:ascii="Arial" w:eastAsia="Arial" w:hAnsi="Arial" w:cs="Arial"/>
+                <w:sz w:val="22"/>
+                <w:szCs w:val="22"/>
+              </w:rPr>
+            </w:pPr>
+          </w:p>
+          <w:p>
+            <w:pPr>
+              <w:widowControl w:val="0"/>
+              <w:jc w:val="center"/>
+              <w:rPr>
+                <w:rFonts w:ascii="Arial" w:eastAsia="Arial" w:hAnsi="Arial" w:cs="Arial"/>
+                <w:sz w:val="22"/>
+                <w:szCs w:val="22"/>
+              </w:rPr>
+            </w:pPr>
+          </w:p>
+          <w:p>
+            <w:pPr>
+              <w:widowControl w:val="0"/>
+              <w:jc w:val="center"/>
+              <w:rPr>
+                <w:rFonts w:ascii="Arial" w:eastAsia="Arial" w:hAnsi="Arial" w:cs="Arial"/>
+                <w:sz w:val="22"/>
+                <w:szCs w:val="22"/>
+              </w:rPr>
+            </w:pPr>
+          </w:p>
+          <w:p>
+            <w:pPr>
+              <w:widowControl w:val="0"/>
+              <w:jc w:val="center"/>
+              <w:rPr>
+                <w:rFonts w:ascii="Arial" w:eastAsia="Arial" w:hAnsi="Arial" w:cs="Arial"/>
+                <w:sz w:val="22"/>
+                <w:szCs w:val="22"/>
+              </w:rPr>
+            </w:pPr>
+          </w:p>
+          <w:p>
+            <w:pPr>
+              <w:widowControl w:val="0"/>
+              <w:jc w:val="center"/>
+              <w:rPr>
+                <w:rFonts w:ascii="Arial" w:eastAsia="Arial" w:hAnsi="Arial" w:cs="Arial"/>
+                <w:sz w:val="22"/>
+                <w:szCs w:val="22"/>
+              </w:rPr>
+            </w:pPr>
+          </w:p>
+          <w:p>
+            <w:pPr>
+              <w:widowControl w:val="0"/>
+              <w:jc w:val="center"/>
+              <w:rPr>
+                <w:rFonts w:ascii="Arial" w:eastAsia="Arial" w:hAnsi="Arial" w:cs="Arial"/>
+                <w:color w:val="999999"/>
+                <w:sz w:val="22"/>
+                <w:szCs w:val="22"/>
+              </w:rPr>
+            </w:pPr>
+            <w:r>
+              <w:rPr>
+                <w:rFonts w:ascii="Arial" w:eastAsia="Arial" w:hAnsi="Arial" w:cs="Arial"/>
+                <w:color w:val="999999"/>
+                <w:sz w:val="22"/>
+                <w:szCs w:val="22"/>
+              </w:rPr>
+              <w:t>screenshot of the Rhino viewport,</w:t>
+            </w:r>
+          </w:p>
           <w:p>
             <w:pPr>
               <w:widowControl w:val="0"/>
@@ -2895,11 +3274,211 @@
                 <w:sz w:val="22"/>
                 <w:szCs w:val="22"/>
               </w:rPr>
-              <w:t>screenshot of the thrust diagram</w:t>
+              <w:t>showing the form, force and thrust diagrams</w:t>
             </w:r>
           </w:p>
         </w:tc>
       </w:tr>
+    </w:tbl>
+    <w:p>
+      <w:pPr>
+        <w:rPr>
+          <w:rFonts w:ascii="Arial" w:eastAsia="Arial" w:hAnsi="Arial" w:cs="Arial"/>
+          <w:i/>
+          <w:sz w:val="22"/>
+          <w:szCs w:val="22"/>
+        </w:rPr>
+      </w:pPr>
+    </w:p>
+    <w:p>
+      <w:pPr>
+        <w:rPr>
+          <w:rFonts w:ascii="Arial" w:eastAsia="Arial" w:hAnsi="Arial" w:cs="Arial"/>
+          <w:i/>
+          <w:sz w:val="22"/>
+          <w:szCs w:val="22"/>
+        </w:rPr>
+      </w:pPr>
+    </w:p>
+    <w:p>
+      <w:pPr>
+        <w:pBdr>
+          <w:top w:val="nil"/>
+          <w:left w:val="nil"/>
+          <w:bottom w:val="nil"/>
+          <w:right w:val="nil"/>
+          <w:between w:val="nil"/>
+        </w:pBdr>
+        <w:rPr>
+          <w:rFonts w:ascii="Arial" w:eastAsia="Arial" w:hAnsi="Arial" w:cs="Arial"/>
+          <w:color w:val="000000"/>
+          <w:sz w:val="22"/>
+          <w:szCs w:val="22"/>
+        </w:rPr>
+      </w:pPr>
+      <w:r>
+        <w:rPr>
+          <w:rFonts w:ascii="Arial" w:eastAsia="Arial" w:hAnsi="Arial" w:cs="Arial"/>
+          <w:sz w:val="22"/>
+          <w:szCs w:val="22"/>
+        </w:rPr>
+        <w:t xml:space="preserve">Paste a screenshot of the </w:t>
+      </w:r>
+      <w:r>
+        <w:rPr>
+          <w:rFonts w:ascii="Arial" w:eastAsia="Arial" w:hAnsi="Arial" w:cs="Arial"/>
+          <w:b/>
+          <w:bCs/>
+          <w:sz w:val="22"/>
+          <w:szCs w:val="22"/>
+        </w:rPr>
+        <w:t>form</w:t>
+      </w:r>
+      <w:r>
+        <w:rPr>
+          <w:rFonts w:ascii="Arial" w:eastAsia="Arial" w:hAnsi="Arial" w:cs="Arial"/>
+          <w:b/>
+          <w:bCs/>
+          <w:sz w:val="22"/>
+          <w:szCs w:val="22"/>
+        </w:rPr>
+        <w:t>,</w:t>
+      </w:r>
+      <w:r>
+        <w:rPr>
+          <w:rFonts w:ascii="Arial" w:eastAsia="Arial" w:hAnsi="Arial" w:cs="Arial"/>
+          <w:sz w:val="22"/>
+          <w:szCs w:val="22"/>
+        </w:rPr>
+        <w:t xml:space="preserve"> </w:t>
+      </w:r>
+      <w:r>
+        <w:rPr>
+          <w:rFonts w:ascii="Arial" w:eastAsia="Arial" w:hAnsi="Arial" w:cs="Arial"/>
+          <w:b/>
+          <w:bCs/>
+          <w:sz w:val="22"/>
+          <w:szCs w:val="22"/>
+        </w:rPr>
+        <w:t>force</w:t>
+      </w:r>
+      <w:r>
+        <w:rPr>
+          <w:rFonts w:ascii="Arial" w:eastAsia="Arial" w:hAnsi="Arial" w:cs="Arial"/>
+          <w:b/>
+          <w:bCs/>
+          <w:sz w:val="22"/>
+          <w:szCs w:val="22"/>
+        </w:rPr>
+        <w:t xml:space="preserve"> and thrust</w:t>
+      </w:r>
+      <w:r>
+        <w:rPr>
+          <w:rFonts w:ascii="Arial" w:eastAsia="Arial" w:hAnsi="Arial" w:cs="Arial"/>
+          <w:sz w:val="22"/>
+          <w:szCs w:val="22"/>
+        </w:rPr>
+        <w:t xml:space="preserve"> </w:t>
+      </w:r>
+      <w:r>
+        <w:rPr>
+          <w:rFonts w:ascii="Arial" w:eastAsia="Arial" w:hAnsi="Arial" w:cs="Arial"/>
+          <w:b/>
+          <w:bCs/>
+          <w:sz w:val="22"/>
+          <w:szCs w:val="22"/>
+        </w:rPr>
+        <w:t>diagram</w:t>
+      </w:r>
+      <w:r>
+        <w:rPr>
+          <w:rFonts w:ascii="Arial" w:eastAsia="Arial" w:hAnsi="Arial" w:cs="Arial"/>
+          <w:b/>
+          <w:bCs/>
+          <w:sz w:val="22"/>
+          <w:szCs w:val="22"/>
+        </w:rPr>
+        <w:t>s</w:t>
+      </w:r>
+      <w:r>
+        <w:rPr>
+          <w:rFonts w:ascii="Arial" w:eastAsia="Arial" w:hAnsi="Arial" w:cs="Arial"/>
+          <w:sz w:val="22"/>
+          <w:szCs w:val="22"/>
+        </w:rPr>
+        <w:t xml:space="preserve"> </w:t>
+      </w:r>
+      <w:r>
+        <w:rPr>
+          <w:rFonts w:ascii="Arial" w:eastAsia="Arial" w:hAnsi="Arial" w:cs="Arial"/>
+          <w:i/>
+          <w:iCs/>
+          <w:sz w:val="22"/>
+          <w:szCs w:val="22"/>
+          <w:u w:val="single"/>
+        </w:rPr>
+        <w:t>after</w:t>
+      </w:r>
+      <w:r>
+        <w:rPr>
+          <w:rFonts w:ascii="Arial" w:eastAsia="Arial" w:hAnsi="Arial" w:cs="Arial"/>
+          <w:sz w:val="22"/>
+          <w:szCs w:val="22"/>
+        </w:rPr>
+        <w:t xml:space="preserve"> </w:t>
+      </w:r>
+      <w:r>
+        <w:rPr>
+          <w:rFonts w:ascii="Arial" w:eastAsia="Arial" w:hAnsi="Arial" w:cs="Arial"/>
+          <w:sz w:val="22"/>
+          <w:szCs w:val="22"/>
+        </w:rPr>
+        <w:t>adding the lip edge</w:t>
+      </w:r>
+      <w:r>
+        <w:rPr>
+          <w:rFonts w:ascii="Arial" w:eastAsia="Arial" w:hAnsi="Arial" w:cs="Arial"/>
+          <w:sz w:val="22"/>
+          <w:szCs w:val="22"/>
+        </w:rPr>
+        <w:t>.</w:t>
+      </w:r>
+      <w:r>
+        <w:rPr>
+          <w:rFonts w:ascii="Arial" w:eastAsia="Arial" w:hAnsi="Arial" w:cs="Arial"/>
+          <w:color w:val="000000"/>
+          <w:sz w:val="22"/>
+          <w:szCs w:val="22"/>
+        </w:rPr>
+        <w:t xml:space="preserve"> </w:t>
+      </w:r>
+    </w:p>
+    <w:p>
+      <w:pPr>
+        <w:rPr>
+          <w:rFonts w:ascii="Arial" w:eastAsia="Arial" w:hAnsi="Arial" w:cs="Arial"/>
+          <w:sz w:val="22"/>
+          <w:szCs w:val="22"/>
+        </w:rPr>
+      </w:pPr>
+    </w:p>
+    <w:tbl>
+      <w:tblPr>
+        <w:tblW w:w="9062" w:type="dxa"/>
+        <w:tblBorders>
+          <w:top w:val="single" w:sz="8" w:space="0" w:color="000000"/>
+          <w:left w:val="single" w:sz="8" w:space="0" w:color="000000"/>
+          <w:bottom w:val="single" w:sz="8" w:space="0" w:color="000000"/>
+          <w:right w:val="single" w:sz="8" w:space="0" w:color="000000"/>
+          <w:insideH w:val="single" w:sz="8" w:space="0" w:color="000000"/>
+          <w:insideV w:val="single" w:sz="8" w:space="0" w:color="000000"/>
+        </w:tblBorders>
+        <w:tblLayout w:type="fixed"/>
+        <w:tblLook w:val="0600" w:firstRow="0" w:lastRow="0" w:firstColumn="0" w:lastColumn="0" w:noHBand="1" w:noVBand="1"/>
+      </w:tblPr>
+      <w:tblGrid>
+        <w:gridCol w:w="9062"/>
+      </w:tblGrid>
       <w:tr>
         <w:trPr>
           <w:trHeight w:val="3390"/>
@@ -2914,7 +3493,6 @@
               <w:bottom w:w="28" w:type="dxa"/>
               <w:right w:w="28" w:type="dxa"/>
             </w:tcMar>
-            <w:vAlign w:val="center"/>
           </w:tcPr>
           <w:p>
             <w:pPr>
@@ -2926,6 +3504,62 @@
                 <w:szCs w:val="22"/>
               </w:rPr>
             </w:pPr>
+          </w:p>
+          <w:p>
+            <w:pPr>
+              <w:widowControl w:val="0"/>
+              <w:jc w:val="center"/>
+              <w:rPr>
+                <w:rFonts w:ascii="Arial" w:eastAsia="Arial" w:hAnsi="Arial" w:cs="Arial"/>
+                <w:sz w:val="22"/>
+                <w:szCs w:val="22"/>
+              </w:rPr>
+            </w:pPr>
+          </w:p>
+          <w:p>
+            <w:pPr>
+              <w:widowControl w:val="0"/>
+              <w:jc w:val="center"/>
+              <w:rPr>
+                <w:rFonts w:ascii="Arial" w:eastAsia="Arial" w:hAnsi="Arial" w:cs="Arial"/>
+                <w:sz w:val="22"/>
+                <w:szCs w:val="22"/>
+              </w:rPr>
+            </w:pPr>
+          </w:p>
+          <w:p>
+            <w:pPr>
+              <w:widowControl w:val="0"/>
+              <w:jc w:val="center"/>
+              <w:rPr>
+                <w:rFonts w:ascii="Arial" w:eastAsia="Arial" w:hAnsi="Arial" w:cs="Arial"/>
+                <w:sz w:val="22"/>
+                <w:szCs w:val="22"/>
+              </w:rPr>
+            </w:pPr>
+          </w:p>
+          <w:p>
+            <w:pPr>
+              <w:widowControl w:val="0"/>
+              <w:jc w:val="center"/>
+              <w:rPr>
+                <w:rFonts w:ascii="Arial" w:eastAsia="Arial" w:hAnsi="Arial" w:cs="Arial"/>
+                <w:sz w:val="22"/>
+                <w:szCs w:val="22"/>
+              </w:rPr>
+            </w:pPr>
+          </w:p>
+          <w:p>
+            <w:pPr>
+              <w:widowControl w:val="0"/>
+              <w:jc w:val="center"/>
+              <w:rPr>
+                <w:rFonts w:ascii="Arial" w:eastAsia="Arial" w:hAnsi="Arial" w:cs="Arial"/>
+                <w:color w:val="999999"/>
+                <w:sz w:val="22"/>
+                <w:szCs w:val="22"/>
+              </w:rPr>
+            </w:pPr>
             <w:r>
               <w:rPr>
                 <w:rFonts w:ascii="Arial" w:eastAsia="Arial" w:hAnsi="Arial" w:cs="Arial"/>
@@ -2933,7 +3567,29 @@
                 <w:sz w:val="22"/>
                 <w:szCs w:val="22"/>
               </w:rPr>
-              <w:t>screenshot of the thrust diagram</w:t>
+              <w:t>screenshot of the Rhino viewport,</w:t>
+            </w:r>
+          </w:p>
+          <w:p>
+            <w:pPr>
+              <w:widowControl w:val="0"/>
+              <w:jc w:val="center"/>
+              <w:rPr>
+                <w:rFonts w:ascii="Arial" w:eastAsia="Arial" w:hAnsi="Arial" w:cs="Arial"/>
+                <w:b/>
+                <w:color w:val="999999"/>
+                <w:sz w:val="22"/>
+                <w:szCs w:val="22"/>
+              </w:rPr>
+            </w:pPr>
+            <w:r>
+              <w:rPr>
+                <w:rFonts w:ascii="Arial" w:eastAsia="Arial" w:hAnsi="Arial" w:cs="Arial"/>
+                <w:color w:val="999999"/>
+                <w:sz w:val="22"/>
+                <w:szCs w:val="22"/>
+              </w:rPr>
+              <w:t>showing the form, force and thrust diagrams</w:t>
             </w:r>
           </w:p>
         </w:tc>
@@ -2943,10 +3599,162 @@
       <w:pPr>
         <w:rPr>
           <w:rFonts w:ascii="Arial" w:eastAsia="Arial" w:hAnsi="Arial" w:cs="Arial"/>
-          <w:sz w:val="22"/>
-          <w:szCs w:val="22"/>
-        </w:rPr>
-      </w:pPr>
+          <w:i/>
+          <w:sz w:val="22"/>
+          <w:szCs w:val="22"/>
+        </w:rPr>
+      </w:pPr>
+    </w:p>
+    <w:p>
+      <w:pPr>
+        <w:rPr>
+          <w:rFonts w:ascii="Arial" w:eastAsia="Arial" w:hAnsi="Arial" w:cs="Arial"/>
+          <w:i/>
+          <w:sz w:val="22"/>
+          <w:szCs w:val="22"/>
+        </w:rPr>
+      </w:pPr>
+    </w:p>
+    <w:p>
+      <w:pPr>
+        <w:pBdr>
+          <w:top w:val="nil"/>
+          <w:left w:val="nil"/>
+          <w:bottom w:val="nil"/>
+          <w:right w:val="nil"/>
+          <w:between w:val="nil"/>
+        </w:pBdr>
+        <w:rPr>
+          <w:rFonts w:ascii="Arial" w:eastAsia="Arial" w:hAnsi="Arial" w:cs="Arial"/>
+          <w:iCs/>
+          <w:color w:val="000000"/>
+          <w:sz w:val="22"/>
+          <w:szCs w:val="22"/>
+        </w:rPr>
+      </w:pPr>
+      <w:r>
+        <w:rPr>
+          <w:rFonts w:ascii="Arial" w:eastAsia="Arial" w:hAnsi="Arial" w:cs="Arial"/>
+          <w:iCs/>
+          <w:color w:val="000000"/>
+          <w:sz w:val="22"/>
+          <w:szCs w:val="22"/>
+        </w:rPr>
+        <w:t xml:space="preserve">Briefly explain the steps you took to </w:t>
+      </w:r>
+      <w:r>
+        <w:rPr>
+          <w:rFonts w:ascii="Arial" w:eastAsia="Arial" w:hAnsi="Arial" w:cs="Arial"/>
+          <w:iCs/>
+          <w:color w:val="000000"/>
+          <w:sz w:val="22"/>
+          <w:szCs w:val="22"/>
+        </w:rPr>
+        <w:t>make the lip edge</w:t>
+      </w:r>
+      <w:r>
+        <w:rPr>
+          <w:rFonts w:ascii="Arial" w:eastAsia="Arial" w:hAnsi="Arial" w:cs="Arial"/>
+          <w:iCs/>
+          <w:color w:val="000000"/>
+          <w:sz w:val="22"/>
+          <w:szCs w:val="22"/>
+        </w:rPr>
+        <w:t xml:space="preserve"> (max. </w:t>
+      </w:r>
+      <w:r>
+        <w:rPr>
+          <w:rFonts w:ascii="Arial" w:eastAsia="Arial" w:hAnsi="Arial" w:cs="Arial"/>
+          <w:iCs/>
+          <w:color w:val="000000"/>
+          <w:sz w:val="22"/>
+          <w:szCs w:val="22"/>
+        </w:rPr>
+        <w:t>20</w:t>
+      </w:r>
+      <w:r>
+        <w:rPr>
+          <w:rFonts w:ascii="Arial" w:eastAsia="Arial" w:hAnsi="Arial" w:cs="Arial"/>
+          <w:iCs/>
+          <w:color w:val="000000"/>
+          <w:sz w:val="22"/>
+          <w:szCs w:val="22"/>
+        </w:rPr>
+        <w:t>0 words)</w:t>
+      </w:r>
+      <w:r>
+        <w:rPr>
+          <w:rFonts w:ascii="Arial" w:eastAsia="Arial" w:hAnsi="Arial" w:cs="Arial"/>
+          <w:iCs/>
+          <w:color w:val="000000"/>
+          <w:sz w:val="22"/>
+          <w:szCs w:val="22"/>
+        </w:rPr>
+        <w:t>.</w:t>
+      </w:r>
+    </w:p>
+    <w:p>
+      <w:pPr>
+        <w:pBdr>
+          <w:top w:val="nil"/>
+          <w:left w:val="nil"/>
+          <w:bottom w:val="nil"/>
+          <w:right w:val="nil"/>
+          <w:between w:val="nil"/>
+        </w:pBdr>
+        <w:rPr>
+          <w:rFonts w:ascii="Arial" w:eastAsia="Arial" w:hAnsi="Arial" w:cs="Arial"/>
+          <w:i/>
+          <w:color w:val="000000"/>
+          <w:sz w:val="22"/>
+          <w:szCs w:val="22"/>
+        </w:rPr>
+      </w:pPr>
+    </w:p>
+    <w:p>
+      <w:pPr>
+        <w:rPr>
+          <w:rFonts w:ascii="Arial" w:eastAsia="Arial" w:hAnsi="Arial" w:cs="Arial"/>
+          <w:sz w:val="22"/>
+          <w:szCs w:val="22"/>
+        </w:rPr>
+      </w:pPr>
+    </w:p>
+    <w:p>
+      <w:pPr>
+        <w:rPr>
+          <w:rFonts w:ascii="Arial" w:eastAsia="Arial" w:hAnsi="Arial" w:cs="Arial"/>
+          <w:sz w:val="22"/>
+          <w:szCs w:val="22"/>
+        </w:rPr>
+      </w:pPr>
+    </w:p>
+    <w:p>
+      <w:pPr>
+        <w:rPr>
+          <w:rFonts w:ascii="Arial" w:eastAsia="Arial" w:hAnsi="Arial" w:cs="Arial"/>
+          <w:sz w:val="22"/>
+          <w:szCs w:val="22"/>
+        </w:rPr>
+      </w:pPr>
+    </w:p>
+    <w:p>
+      <w:pPr>
+        <w:rPr>
+          <w:rFonts w:ascii="Arial" w:eastAsia="Arial" w:hAnsi="Arial" w:cs="Arial"/>
+          <w:sz w:val="22"/>
+          <w:szCs w:val="22"/>
+        </w:rPr>
+      </w:pPr>
+      <w:r>
+        <w:rPr>
+          <w:rFonts w:ascii="Arial" w:eastAsia="Arial" w:hAnsi="Arial" w:cs="Arial"/>
+          <w:sz w:val="22"/>
+          <w:szCs w:val="22"/>
+        </w:rPr>
+        <w:lastRenderedPageBreak/>
+        <w:t>What are the benefits of altering the highest from being in the outermost edge of the shell to where it is now? (max. 200 words)</w:t>
+      </w:r>
     </w:p>
     <w:p>
       <w:pPr>
@@ -2968,12 +3776,9 @@
       </w:pPr>
     </w:p>
     <w:sectPr>
-      <w:headerReference w:type="even" r:id="rId7"/>
-      <w:headerReference w:type="default" r:id="rId8"/>
-      <w:footerReference w:type="even" r:id="rId9"/>
-      <w:footerReference w:type="default" r:id="rId10"/>
-      <w:headerReference w:type="first" r:id="rId11"/>
-      <w:footerReference w:type="first" r:id="rId12"/>
+      <w:headerReference w:type="default" r:id="rId7"/>
+      <w:footerReference w:type="even" r:id="rId8"/>
+      <w:footerReference w:type="default" r:id="rId9"/>
       <w:pgSz w:w="11900" w:h="16840"/>
       <w:pgMar w:top="1417" w:right="1320" w:bottom="1134" w:left="1417" w:header="708" w:footer="708" w:gutter="0"/>
       <w:pgNumType w:start="1"/>
@@ -3124,16 +3929,6 @@
 </w:ftr>
 </file>
 
-<file path=word/footer3.xml><?xml version="1.0" encoding="utf-8"?>
-<w:ftr xmlns:wpc="http://schemas.microsoft.com/office/word/2010/wordprocessingCanvas" xmlns:cx="http://schemas.microsoft.com/office/drawing/2014/chartex" xmlns:cx1="http://schemas.microsoft.com/office/drawing/2015/9/8/chartex" xmlns:cx2="http://schemas.microsoft.com/office/drawing/2015/10/21/chartex" xmlns:cx3="http://schemas.microsoft.com/office/drawing/2016/5/9/chartex" xmlns:cx4="http://schemas.microsoft.com/office/drawing/2016/5/10/chartex" xmlns:cx5="http://schemas.microsoft.com/office/drawing/2016/5/11/chartex" xmlns:cx6="http://schemas.microsoft.com/office/drawing/2016/5/12/chartex" xmlns:cx7="http://schemas.microsoft.com/office/drawing/2016/5/13/chartex" xmlns:cx8="http://schemas.microsoft.com/office/drawing/2016/5/14/chartex" xmlns:mc="http://schemas.openxmlformats.org/markup-compatibility/2006" xmlns:aink="http://schemas.microsoft.com/office/drawing/2016/ink" xmlns:am3d="http://schemas.microsoft.com/office/drawing/2017/model3d" xmlns:o="urn:schemas-microsoft-com:office:office" xmlns:oel="http://schemas.microsoft.com/office/2019/extlst" xmlns:r="http://schemas.openxmlformats.org/officeDocument/2006/relationships" xmlns:m="http://schemas.openxmlformats.org/officeDocument/2006/math" xmlns:v="urn:schemas-microsoft-com:vml" xmlns:wp14="http://schemas.microsoft.com/office/word/2010/wordprocessingDrawing" xmlns:wp="http://schemas.openxmlformats.org/drawingml/2006/wordprocessingDrawing" xmlns:w10="urn:schemas-microsoft-com:office:word" xmlns:w="http://schemas.openxmlformats.org/wordprocessingml/2006/main" xmlns:w14="http://schemas.microsoft.com/office/word/2010/wordml" xmlns:w15="http://schemas.microsoft.com/office/word/2012/wordml" xmlns:w16cex="http://schemas.microsoft.com/office/word/2018/wordml/cex" xmlns:w16cid="http://schemas.microsoft.com/office/word/2016/wordml/cid" xmlns:w16="http://schemas.microsoft.com/office/word/2018/wordml" xmlns:w16sdtdh="http://schemas.microsoft.com/office/word/2020/wordml/sdtdatahash" xmlns:w16se="http://schemas.microsoft.com/office/word/2015/wordml/symex" xmlns:wpg="http://schemas.microsoft.com/office/word/2010/wordprocessingGroup" xmlns:wpi="http://schemas.microsoft.com/office/word/2010/wordprocessingInk" xmlns:wne="http://schemas.microsoft.com/office/word/2006/wordml" xmlns:wps="http://schemas.microsoft.com/office/word/2010/wordprocessingShape" mc:Ignorable="w14 w15 w16se w16cid w16 w16cex w16sdtdh wp14">
-  <w:p>
-    <w:pPr>
-      <w:pStyle w:val="Footer"/>
-    </w:pPr>
-  </w:p>
-</w:ftr>
-</file>
-
 <file path=word/footnotes.xml><?xml version="1.0" encoding="utf-8"?>
 <w:footnotes xmlns:wpc="http://schemas.microsoft.com/office/word/2010/wordprocessingCanvas" xmlns:cx="http://schemas.microsoft.com/office/drawing/2014/chartex" xmlns:cx1="http://schemas.microsoft.com/office/drawing/2015/9/8/chartex" xmlns:cx2="http://schemas.microsoft.com/office/drawing/2015/10/21/chartex" xmlns:cx3="http://schemas.microsoft.com/office/drawing/2016/5/9/chartex" xmlns:cx4="http://schemas.microsoft.com/office/drawing/2016/5/10/chartex" xmlns:cx5="http://schemas.microsoft.com/office/drawing/2016/5/11/chartex" xmlns:cx6="http://schemas.microsoft.com/office/drawing/2016/5/12/chartex" xmlns:cx7="http://schemas.microsoft.com/office/drawing/2016/5/13/chartex" xmlns:cx8="http://schemas.microsoft.com/office/drawing/2016/5/14/chartex" xmlns:mc="http://schemas.openxmlformats.org/markup-compatibility/2006" xmlns:aink="http://schemas.microsoft.com/office/drawing/2016/ink" xmlns:am3d="http://schemas.microsoft.com/office/drawing/2017/model3d" xmlns:o="urn:schemas-microsoft-com:office:office" xmlns:oel="http://schemas.microsoft.com/office/2019/extlst" xmlns:r="http://schemas.openxmlformats.org/officeDocument/2006/relationships" xmlns:m="http://schemas.openxmlformats.org/officeDocument/2006/math" xmlns:v="urn:schemas-microsoft-com:vml" xmlns:wp14="http://schemas.microsoft.com/office/word/2010/wordprocessingDrawing" xmlns:wp="http://schemas.openxmlformats.org/drawingml/2006/wordprocessingDrawing" xmlns:w10="urn:schemas-microsoft-com:office:word" xmlns:w="http://schemas.openxmlformats.org/wordprocessingml/2006/main" xmlns:w14="http://schemas.microsoft.com/office/word/2010/wordml" xmlns:w15="http://schemas.microsoft.com/office/word/2012/wordml" xmlns:w16cex="http://schemas.microsoft.com/office/word/2018/wordml/cex" xmlns:w16cid="http://schemas.microsoft.com/office/word/2016/wordml/cid" xmlns:w16="http://schemas.microsoft.com/office/word/2018/wordml" xmlns:w16sdtdh="http://schemas.microsoft.com/office/word/2020/wordml/sdtdatahash" xmlns:w16se="http://schemas.microsoft.com/office/word/2015/wordml/symex" xmlns:wpg="http://schemas.microsoft.com/office/word/2010/wordprocessingGroup" xmlns:wpi="http://schemas.microsoft.com/office/word/2010/wordprocessingInk" xmlns:wne="http://schemas.microsoft.com/office/word/2006/wordml" xmlns:wps="http://schemas.microsoft.com/office/word/2010/wordprocessingShape" mc:Ignorable="w14 w15 w16se w16cid w16 w16cex w16sdtdh wp14">
   <w:footnote w:type="separator" w:id="-1">
@@ -3154,16 +3949,6 @@
 </file>
 
 <file path=word/header1.xml><?xml version="1.0" encoding="utf-8"?>
-<w:hdr xmlns:wpc="http://schemas.microsoft.com/office/word/2010/wordprocessingCanvas" xmlns:cx="http://schemas.microsoft.com/office/drawing/2014/chartex" xmlns:cx1="http://schemas.microsoft.com/office/drawing/2015/9/8/chartex" xmlns:cx2="http://schemas.microsoft.com/office/drawing/2015/10/21/chartex" xmlns:cx3="http://schemas.microsoft.com/office/drawing/2016/5/9/chartex" xmlns:cx4="http://schemas.microsoft.com/office/drawing/2016/5/10/chartex" xmlns:cx5="http://schemas.microsoft.com/office/drawing/2016/5/11/chartex" xmlns:cx6="http://schemas.microsoft.com/office/drawing/2016/5/12/chartex" xmlns:cx7="http://schemas.microsoft.com/office/drawing/2016/5/13/chartex" xmlns:cx8="http://schemas.microsoft.com/office/drawing/2016/5/14/chartex" xmlns:mc="http://schemas.openxmlformats.org/markup-compatibility/2006" xmlns:aink="http://schemas.microsoft.com/office/drawing/2016/ink" xmlns:am3d="http://schemas.microsoft.com/office/drawing/2017/model3d" xmlns:o="urn:schemas-microsoft-com:office:office" xmlns:oel="http://schemas.microsoft.com/office/2019/extlst" xmlns:r="http://schemas.openxmlformats.org/officeDocument/2006/relationships" xmlns:m="http://schemas.openxmlformats.org/officeDocument/2006/math" xmlns:v="urn:schemas-microsoft-com:vml" xmlns:wp14="http://schemas.microsoft.com/office/word/2010/wordprocessingDrawing" xmlns:wp="http://schemas.openxmlformats.org/drawingml/2006/wordprocessingDrawing" xmlns:w10="urn:schemas-microsoft-com:office:word" xmlns:w="http://schemas.openxmlformats.org/wordprocessingml/2006/main" xmlns:w14="http://schemas.microsoft.com/office/word/2010/wordml" xmlns:w15="http://schemas.microsoft.com/office/word/2012/wordml" xmlns:w16cex="http://schemas.microsoft.com/office/word/2018/wordml/cex" xmlns:w16cid="http://schemas.microsoft.com/office/word/2016/wordml/cid" xmlns:w16="http://schemas.microsoft.com/office/word/2018/wordml" xmlns:w16sdtdh="http://schemas.microsoft.com/office/word/2020/wordml/sdtdatahash" xmlns:w16se="http://schemas.microsoft.com/office/word/2015/wordml/symex" xmlns:wpg="http://schemas.microsoft.com/office/word/2010/wordprocessingGroup" xmlns:wpi="http://schemas.microsoft.com/office/word/2010/wordprocessingInk" xmlns:wne="http://schemas.microsoft.com/office/word/2006/wordml" xmlns:wps="http://schemas.microsoft.com/office/word/2010/wordprocessingShape" mc:Ignorable="w14 w15 w16se w16cid w16 w16cex w16sdtdh wp14">
-  <w:p>
-    <w:pPr>
-      <w:pStyle w:val="Header"/>
-    </w:pPr>
-  </w:p>
-</w:hdr>
-</file>
-
-<file path=word/header2.xml><?xml version="1.0" encoding="utf-8"?>
 <w:hdr xmlns:wpc="http://schemas.microsoft.com/office/word/2010/wordprocessingCanvas" xmlns:cx="http://schemas.microsoft.com/office/drawing/2014/chartex" xmlns:cx1="http://schemas.microsoft.com/office/drawing/2015/9/8/chartex" xmlns:cx2="http://schemas.microsoft.com/office/drawing/2015/10/21/chartex" xmlns:cx3="http://schemas.microsoft.com/office/drawing/2016/5/9/chartex" xmlns:cx4="http://schemas.microsoft.com/office/drawing/2016/5/10/chartex" xmlns:cx5="http://schemas.microsoft.com/office/drawing/2016/5/11/chartex" xmlns:cx6="http://schemas.microsoft.com/office/drawing/2016/5/12/chartex" xmlns:cx7="http://schemas.microsoft.com/office/drawing/2016/5/13/chartex" xmlns:cx8="http://schemas.microsoft.com/office/drawing/2016/5/14/chartex" xmlns:mc="http://schemas.openxmlformats.org/markup-compatibility/2006" xmlns:aink="http://schemas.microsoft.com/office/drawing/2016/ink" xmlns:am3d="http://schemas.microsoft.com/office/drawing/2017/model3d" xmlns:o="urn:schemas-microsoft-com:office:office" xmlns:oel="http://schemas.microsoft.com/office/2019/extlst" xmlns:r="http://schemas.openxmlformats.org/officeDocument/2006/relationships" xmlns:m="http://schemas.openxmlformats.org/officeDocument/2006/math" xmlns:v="urn:schemas-microsoft-com:vml" xmlns:wp14="http://schemas.microsoft.com/office/word/2010/wordprocessingDrawing" xmlns:wp="http://schemas.openxmlformats.org/drawingml/2006/wordprocessingDrawing" xmlns:w10="urn:schemas-microsoft-com:office:word" xmlns:w="http://schemas.openxmlformats.org/wordprocessingml/2006/main" xmlns:w14="http://schemas.microsoft.com/office/word/2010/wordml" xmlns:w15="http://schemas.microsoft.com/office/word/2012/wordml" xmlns:w16cex="http://schemas.microsoft.com/office/word/2018/wordml/cex" xmlns:w16cid="http://schemas.microsoft.com/office/word/2016/wordml/cid" xmlns:w16="http://schemas.microsoft.com/office/word/2018/wordml" xmlns:w16sdtdh="http://schemas.microsoft.com/office/word/2020/wordml/sdtdatahash" xmlns:w16se="http://schemas.microsoft.com/office/word/2015/wordml/symex" xmlns:wpg="http://schemas.microsoft.com/office/word/2010/wordprocessingGroup" xmlns:wpi="http://schemas.microsoft.com/office/word/2010/wordprocessingInk" xmlns:wne="http://schemas.microsoft.com/office/word/2006/wordml" xmlns:wps="http://schemas.microsoft.com/office/word/2010/wordprocessingShape" mc:Ignorable="w14 w15 w16se w16cid w16 w16cex w16sdtdh wp14">
   <w:p>
     <w:pPr>
@@ -3205,14 +3990,31 @@
         <w:b/>
         <w:color w:val="000000"/>
       </w:rPr>
-      <w:t xml:space="preserve">2021 - Exercise </w:t>
+      <w:t>202</w:t>
     </w:r>
     <w:r>
       <w:rPr>
         <w:rFonts w:ascii="Arial" w:eastAsia="Arial" w:hAnsi="Arial" w:cs="Arial"/>
         <w:b/>
+        <w:color w:val="000000"/>
       </w:rPr>
-      <w:t>5</w:t>
+      <w:t>2</w:t>
+    </w:r>
+    <w:r>
+      <w:rPr>
+        <w:rFonts w:ascii="Arial" w:eastAsia="Arial" w:hAnsi="Arial" w:cs="Arial"/>
+        <w:b/>
+        <w:color w:val="000000"/>
+      </w:rPr>
+      <w:t xml:space="preserve"> </w:t>
+    </w:r>
+    <w:r>
+      <w:rPr>
+        <w:rFonts w:ascii="Arial" w:eastAsia="Arial" w:hAnsi="Arial" w:cs="Arial"/>
+        <w:b/>
+        <w:color w:val="000000"/>
+      </w:rPr>
+      <w:t>– V. RV3 Exercise</w:t>
     </w:r>
     <w:r>
       <w:rPr>
@@ -3221,16 +4023,6 @@
       </w:rPr>
       <w:tab/>
     </w:r>
-  </w:p>
-</w:hdr>
-</file>
-
-<file path=word/header3.xml><?xml version="1.0" encoding="utf-8"?>
-<w:hdr xmlns:wpc="http://schemas.microsoft.com/office/word/2010/wordprocessingCanvas" xmlns:cx="http://schemas.microsoft.com/office/drawing/2014/chartex" xmlns:cx1="http://schemas.microsoft.com/office/drawing/2015/9/8/chartex" xmlns:cx2="http://schemas.microsoft.com/office/drawing/2015/10/21/chartex" xmlns:cx3="http://schemas.microsoft.com/office/drawing/2016/5/9/chartex" xmlns:cx4="http://schemas.microsoft.com/office/drawing/2016/5/10/chartex" xmlns:cx5="http://schemas.microsoft.com/office/drawing/2016/5/11/chartex" xmlns:cx6="http://schemas.microsoft.com/office/drawing/2016/5/12/chartex" xmlns:cx7="http://schemas.microsoft.com/office/drawing/2016/5/13/chartex" xmlns:cx8="http://schemas.microsoft.com/office/drawing/2016/5/14/chartex" xmlns:mc="http://schemas.openxmlformats.org/markup-compatibility/2006" xmlns:aink="http://schemas.microsoft.com/office/drawing/2016/ink" xmlns:am3d="http://schemas.microsoft.com/office/drawing/2017/model3d" xmlns:o="urn:schemas-microsoft-com:office:office" xmlns:oel="http://schemas.microsoft.com/office/2019/extlst" xmlns:r="http://schemas.openxmlformats.org/officeDocument/2006/relationships" xmlns:m="http://schemas.openxmlformats.org/officeDocument/2006/math" xmlns:v="urn:schemas-microsoft-com:vml" xmlns:wp14="http://schemas.microsoft.com/office/word/2010/wordprocessingDrawing" xmlns:wp="http://schemas.openxmlformats.org/drawingml/2006/wordprocessingDrawing" xmlns:w10="urn:schemas-microsoft-com:office:word" xmlns:w="http://schemas.openxmlformats.org/wordprocessingml/2006/main" xmlns:w14="http://schemas.microsoft.com/office/word/2010/wordml" xmlns:w15="http://schemas.microsoft.com/office/word/2012/wordml" xmlns:w16cex="http://schemas.microsoft.com/office/word/2018/wordml/cex" xmlns:w16cid="http://schemas.microsoft.com/office/word/2016/wordml/cid" xmlns:w16="http://schemas.microsoft.com/office/word/2018/wordml" xmlns:w16sdtdh="http://schemas.microsoft.com/office/word/2020/wordml/sdtdatahash" xmlns:w16se="http://schemas.microsoft.com/office/word/2015/wordml/symex" xmlns:wpg="http://schemas.microsoft.com/office/word/2010/wordprocessingGroup" xmlns:wpi="http://schemas.microsoft.com/office/word/2010/wordprocessingInk" xmlns:wne="http://schemas.microsoft.com/office/word/2006/wordml" xmlns:wps="http://schemas.microsoft.com/office/word/2010/wordprocessingShape" mc:Ignorable="w14 w15 w16se w16cid w16 w16cex w16sdtdh wp14">
-  <w:p>
-    <w:pPr>
-      <w:pStyle w:val="Header"/>
-    </w:pPr>
   </w:p>
 </w:hdr>
 </file>

</xml_diff>

<commit_message>
Updated rhino files and docx to have only task 1 and 2
</commit_message>
<xml_diff>
--- a/course-material/v.-rhinovault-2/CSD1_2022_exercise-5_template.docx
+++ b/course-material/v.-rhinovault-2/CSD1_2022_exercise-5_template.docx
@@ -246,29 +246,7 @@
           <w:sz w:val="22"/>
           <w:szCs w:val="22"/>
         </w:rPr>
-        <w:t>1</w:t>
-      </w:r>
-      <w:proofErr w:type="gramStart"/>
-      <w:r>
-        <w:rPr>
-          <w:rFonts w:ascii="Arial" w:eastAsia="Arial" w:hAnsi="Arial" w:cs="Arial"/>
-          <w:b/>
-          <w:bCs/>
-          <w:sz w:val="22"/>
-          <w:szCs w:val="22"/>
-        </w:rPr>
-        <w:t>a :</w:t>
-      </w:r>
-      <w:proofErr w:type="gramEnd"/>
-      <w:r>
-        <w:rPr>
-          <w:rFonts w:ascii="Arial" w:eastAsia="Arial" w:hAnsi="Arial" w:cs="Arial"/>
-          <w:b/>
-          <w:bCs/>
-          <w:sz w:val="22"/>
-          <w:szCs w:val="22"/>
-        </w:rPr>
-        <w:t xml:space="preserve"> Cross Vault</w:t>
+        <w:t>1a : Cross Vault</w:t>
       </w:r>
     </w:p>
     <w:p>
@@ -1093,29 +1071,7 @@
           <w:szCs w:val="22"/>
         </w:rPr>
         <w:lastRenderedPageBreak/>
-        <w:t>1</w:t>
-      </w:r>
-      <w:proofErr w:type="gramStart"/>
-      <w:r>
-        <w:rPr>
-          <w:rFonts w:ascii="Arial" w:eastAsia="Arial" w:hAnsi="Arial" w:cs="Arial"/>
-          <w:b/>
-          <w:bCs/>
-          <w:sz w:val="22"/>
-          <w:szCs w:val="22"/>
-        </w:rPr>
-        <w:t>b :</w:t>
-      </w:r>
-      <w:proofErr w:type="gramEnd"/>
-      <w:r>
-        <w:rPr>
-          <w:rFonts w:ascii="Arial" w:eastAsia="Arial" w:hAnsi="Arial" w:cs="Arial"/>
-          <w:b/>
-          <w:bCs/>
-          <w:sz w:val="22"/>
-          <w:szCs w:val="22"/>
-        </w:rPr>
-        <w:t xml:space="preserve"> Cross Vault with Central Opening</w:t>
+        <w:t>1b : Cross Vault with Central Opening</w:t>
       </w:r>
     </w:p>
     <w:p>
@@ -1166,73 +1122,7 @@
           <w:sz w:val="22"/>
           <w:szCs w:val="22"/>
         </w:rPr>
-        <w:t>form</w:t>
-      </w:r>
-      <w:r>
-        <w:rPr>
-          <w:rFonts w:ascii="Arial" w:eastAsia="Arial" w:hAnsi="Arial" w:cs="Arial"/>
-          <w:b/>
-          <w:bCs/>
-          <w:sz w:val="22"/>
-          <w:szCs w:val="22"/>
-        </w:rPr>
-        <w:t>,</w:t>
-      </w:r>
-      <w:r>
-        <w:rPr>
-          <w:rFonts w:ascii="Arial" w:eastAsia="Arial" w:hAnsi="Arial" w:cs="Arial"/>
-          <w:sz w:val="22"/>
-          <w:szCs w:val="22"/>
-        </w:rPr>
-        <w:t xml:space="preserve"> </w:t>
-      </w:r>
-      <w:r>
-        <w:rPr>
-          <w:rFonts w:ascii="Arial" w:eastAsia="Arial" w:hAnsi="Arial" w:cs="Arial"/>
-          <w:b/>
-          <w:bCs/>
-          <w:sz w:val="22"/>
-          <w:szCs w:val="22"/>
-        </w:rPr>
-        <w:t>force</w:t>
-      </w:r>
-      <w:r>
-        <w:rPr>
-          <w:rFonts w:ascii="Arial" w:eastAsia="Arial" w:hAnsi="Arial" w:cs="Arial"/>
-          <w:b/>
-          <w:bCs/>
-          <w:sz w:val="22"/>
-          <w:szCs w:val="22"/>
-        </w:rPr>
-        <w:t xml:space="preserve"> and thrust</w:t>
-      </w:r>
-      <w:r>
-        <w:rPr>
-          <w:rFonts w:ascii="Arial" w:eastAsia="Arial" w:hAnsi="Arial" w:cs="Arial"/>
-          <w:sz w:val="22"/>
-          <w:szCs w:val="22"/>
-        </w:rPr>
-        <w:t xml:space="preserve"> </w:t>
-      </w:r>
-      <w:r>
-        <w:rPr>
-          <w:rFonts w:ascii="Arial" w:eastAsia="Arial" w:hAnsi="Arial" w:cs="Arial"/>
-          <w:b/>
-          <w:bCs/>
-          <w:sz w:val="22"/>
-          <w:szCs w:val="22"/>
-        </w:rPr>
-        <w:t>diagram</w:t>
-      </w:r>
-      <w:r>
-        <w:rPr>
-          <w:rFonts w:ascii="Arial" w:eastAsia="Arial" w:hAnsi="Arial" w:cs="Arial"/>
-          <w:b/>
-          <w:bCs/>
-          <w:sz w:val="22"/>
-          <w:szCs w:val="22"/>
-        </w:rPr>
-        <w:t>s</w:t>
+        <w:t>topology</w:t>
       </w:r>
       <w:r>
         <w:rPr>
@@ -1259,7 +1149,23 @@
           <w:sz w:val="22"/>
           <w:szCs w:val="22"/>
         </w:rPr>
-        <w:t xml:space="preserve"> modifying the force diagram:</w:t>
+        <w:t xml:space="preserve"> </w:t>
+      </w:r>
+      <w:r>
+        <w:rPr>
+          <w:rFonts w:ascii="Arial" w:eastAsia="Arial" w:hAnsi="Arial" w:cs="Arial"/>
+          <w:sz w:val="22"/>
+          <w:szCs w:val="22"/>
+        </w:rPr>
+        <w:t>creating the form diagram</w:t>
+      </w:r>
+      <w:r>
+        <w:rPr>
+          <w:rFonts w:ascii="Arial" w:eastAsia="Arial" w:hAnsi="Arial" w:cs="Arial"/>
+          <w:sz w:val="22"/>
+          <w:szCs w:val="22"/>
+        </w:rPr>
+        <w:t>:</w:t>
       </w:r>
       <w:r>
         <w:rPr>
@@ -1456,7 +1362,15 @@
           <w:sz w:val="22"/>
           <w:szCs w:val="22"/>
         </w:rPr>
-        <w:t xml:space="preserve">Paste a screenshot of the </w:t>
+        <w:t>Paste a screenshot of the</w:t>
+      </w:r>
+      <w:r>
+        <w:rPr>
+          <w:rFonts w:ascii="Arial" w:eastAsia="Arial" w:hAnsi="Arial" w:cs="Arial"/>
+          <w:sz w:val="22"/>
+          <w:szCs w:val="22"/>
+        </w:rPr>
+        <w:t xml:space="preserve"> </w:t>
       </w:r>
       <w:r>
         <w:rPr>
@@ -1466,7 +1380,7 @@
           <w:sz w:val="22"/>
           <w:szCs w:val="22"/>
         </w:rPr>
-        <w:t>form,</w:t>
+        <w:t>final</w:t>
       </w:r>
       <w:r>
         <w:rPr>
@@ -1484,7 +1398,7 @@
           <w:sz w:val="22"/>
           <w:szCs w:val="22"/>
         </w:rPr>
-        <w:t>force and thrust</w:t>
+        <w:t>form,</w:t>
       </w:r>
       <w:r>
         <w:rPr>
@@ -1502,6 +1416,24 @@
           <w:sz w:val="22"/>
           <w:szCs w:val="22"/>
         </w:rPr>
+        <w:t>force and thrust</w:t>
+      </w:r>
+      <w:r>
+        <w:rPr>
+          <w:rFonts w:ascii="Arial" w:eastAsia="Arial" w:hAnsi="Arial" w:cs="Arial"/>
+          <w:sz w:val="22"/>
+          <w:szCs w:val="22"/>
+        </w:rPr>
+        <w:t xml:space="preserve"> </w:t>
+      </w:r>
+      <w:r>
+        <w:rPr>
+          <w:rFonts w:ascii="Arial" w:eastAsia="Arial" w:hAnsi="Arial" w:cs="Arial"/>
+          <w:b/>
+          <w:bCs/>
+          <w:sz w:val="22"/>
+          <w:szCs w:val="22"/>
+        </w:rPr>
         <w:t>diagrams</w:t>
       </w:r>
       <w:r>
@@ -1510,26 +1442,7 @@
           <w:sz w:val="22"/>
           <w:szCs w:val="22"/>
         </w:rPr>
-        <w:t xml:space="preserve"> </w:t>
-      </w:r>
-      <w:r>
-        <w:rPr>
-          <w:rFonts w:ascii="Arial" w:eastAsia="Arial" w:hAnsi="Arial" w:cs="Arial"/>
-          <w:i/>
-          <w:iCs/>
-          <w:sz w:val="22"/>
-          <w:szCs w:val="22"/>
-          <w:u w:val="single"/>
-        </w:rPr>
-        <w:t>after</w:t>
-      </w:r>
-      <w:r>
-        <w:rPr>
-          <w:rFonts w:ascii="Arial" w:eastAsia="Arial" w:hAnsi="Arial" w:cs="Arial"/>
-          <w:sz w:val="22"/>
-          <w:szCs w:val="22"/>
-        </w:rPr>
-        <w:t xml:space="preserve"> the modifying the force diagram:</w:t>
+        <w:t>:</w:t>
       </w:r>
       <w:r>
         <w:rPr>
@@ -2701,9 +2614,8 @@
           <w:sz w:val="22"/>
           <w:szCs w:val="22"/>
         </w:rPr>
-        <w:t xml:space="preserve"> (</w:t>
-      </w:r>
-      <w:proofErr w:type="gramStart"/>
+        <w:t xml:space="preserve"> (max 100 words)</w:t>
+      </w:r>
       <w:r>
         <w:rPr>
           <w:rFonts w:ascii="Arial" w:eastAsia="Arial" w:hAnsi="Arial" w:cs="Arial"/>
@@ -2712,10 +2624,11 @@
           <w:sz w:val="22"/>
           <w:szCs w:val="22"/>
         </w:rPr>
-        <w:t>max</w:t>
-      </w:r>
-      <w:proofErr w:type="gramEnd"/>
-      <w:r>
+        <w:t>.</w:t>
+      </w:r>
+    </w:p>
+    <w:p>
+      <w:pPr>
         <w:rPr>
           <w:rFonts w:ascii="Arial" w:eastAsia="Arial" w:hAnsi="Arial" w:cs="Arial"/>
           <w:iCs/>
@@ -2723,9 +2636,10 @@
           <w:sz w:val="22"/>
           <w:szCs w:val="22"/>
         </w:rPr>
-        <w:t xml:space="preserve"> 100 words)</w:t>
-      </w:r>
-      <w:r>
+      </w:pPr>
+    </w:p>
+    <w:p>
+      <w:pPr>
         <w:rPr>
           <w:rFonts w:ascii="Arial" w:eastAsia="Arial" w:hAnsi="Arial" w:cs="Arial"/>
           <w:iCs/>
@@ -2733,8 +2647,7 @@
           <w:sz w:val="22"/>
           <w:szCs w:val="22"/>
         </w:rPr>
-        <w:t>.</w:t>
-      </w:r>
+      </w:pPr>
     </w:p>
     <w:p>
       <w:pPr>
@@ -2768,9 +2681,7 @@
           <w:szCs w:val="22"/>
         </w:rPr>
       </w:pPr>
-    </w:p>
-    <w:p>
-      <w:pPr>
+      <w:r>
         <w:rPr>
           <w:rFonts w:ascii="Arial" w:eastAsia="Arial" w:hAnsi="Arial" w:cs="Arial"/>
           <w:iCs/>
@@ -2778,10 +2689,10 @@
           <w:sz w:val="22"/>
           <w:szCs w:val="22"/>
         </w:rPr>
-      </w:pPr>
-    </w:p>
-    <w:p>
-      <w:pPr>
+        <w:t xml:space="preserve">What are the advantages and disadvantages of creating a hole in your shell when using a </w:t>
+      </w:r>
+      <w:proofErr w:type="spellStart"/>
+      <w:r>
         <w:rPr>
           <w:rFonts w:ascii="Arial" w:eastAsia="Arial" w:hAnsi="Arial" w:cs="Arial"/>
           <w:iCs/>
@@ -2789,7 +2700,9 @@
           <w:sz w:val="22"/>
           <w:szCs w:val="22"/>
         </w:rPr>
-      </w:pPr>
+        <w:t>quadmesh</w:t>
+      </w:r>
+      <w:proofErr w:type="spellEnd"/>
       <w:r>
         <w:rPr>
           <w:rFonts w:ascii="Arial" w:eastAsia="Arial" w:hAnsi="Arial" w:cs="Arial"/>
@@ -2798,9 +2711,8 @@
           <w:sz w:val="22"/>
           <w:szCs w:val="22"/>
         </w:rPr>
-        <w:t xml:space="preserve">What are the advantages and disadvantages of creating a hole in your shell when using a </w:t>
-      </w:r>
-      <w:proofErr w:type="spellStart"/>
+        <w:t xml:space="preserve"> versus a triangulated mesh?</w:t>
+      </w:r>
       <w:r>
         <w:rPr>
           <w:rFonts w:ascii="Arial" w:eastAsia="Arial" w:hAnsi="Arial" w:cs="Arial"/>
@@ -2809,9 +2721,8 @@
           <w:sz w:val="22"/>
           <w:szCs w:val="22"/>
         </w:rPr>
-        <w:t>quadmesh</w:t>
-      </w:r>
-      <w:proofErr w:type="spellEnd"/>
+        <w:t xml:space="preserve"> (max </w:t>
+      </w:r>
       <w:r>
         <w:rPr>
           <w:rFonts w:ascii="Arial" w:eastAsia="Arial" w:hAnsi="Arial" w:cs="Arial"/>
@@ -2820,7 +2731,7 @@
           <w:sz w:val="22"/>
           <w:szCs w:val="22"/>
         </w:rPr>
-        <w:t xml:space="preserve"> versus a triangulated mesh?</w:t>
+        <w:t>20</w:t>
       </w:r>
       <w:r>
         <w:rPr>
@@ -2830,9 +2741,8 @@
           <w:sz w:val="22"/>
           <w:szCs w:val="22"/>
         </w:rPr>
-        <w:t xml:space="preserve"> (</w:t>
-      </w:r>
-      <w:proofErr w:type="gramStart"/>
+        <w:t>0 words)</w:t>
+      </w:r>
       <w:r>
         <w:rPr>
           <w:rFonts w:ascii="Arial" w:eastAsia="Arial" w:hAnsi="Arial" w:cs="Arial"/>
@@ -2841,925 +2751,15 @@
           <w:sz w:val="22"/>
           <w:szCs w:val="22"/>
         </w:rPr>
-        <w:t>max</w:t>
-      </w:r>
-      <w:proofErr w:type="gramEnd"/>
-      <w:r>
+        <w:t>.</w:t>
+      </w:r>
+    </w:p>
+    <w:p>
+      <w:pPr>
         <w:rPr>
           <w:rFonts w:ascii="Arial" w:eastAsia="Arial" w:hAnsi="Arial" w:cs="Arial"/>
           <w:iCs/>
           <w:color w:val="000000"/>
-          <w:sz w:val="22"/>
-          <w:szCs w:val="22"/>
-        </w:rPr>
-        <w:t xml:space="preserve"> </w:t>
-      </w:r>
-      <w:r>
-        <w:rPr>
-          <w:rFonts w:ascii="Arial" w:eastAsia="Arial" w:hAnsi="Arial" w:cs="Arial"/>
-          <w:iCs/>
-          <w:color w:val="000000"/>
-          <w:sz w:val="22"/>
-          <w:szCs w:val="22"/>
-        </w:rPr>
-        <w:t>20</w:t>
-      </w:r>
-      <w:r>
-        <w:rPr>
-          <w:rFonts w:ascii="Arial" w:eastAsia="Arial" w:hAnsi="Arial" w:cs="Arial"/>
-          <w:iCs/>
-          <w:color w:val="000000"/>
-          <w:sz w:val="22"/>
-          <w:szCs w:val="22"/>
-        </w:rPr>
-        <w:t>0 words)</w:t>
-      </w:r>
-      <w:r>
-        <w:rPr>
-          <w:rFonts w:ascii="Arial" w:eastAsia="Arial" w:hAnsi="Arial" w:cs="Arial"/>
-          <w:iCs/>
-          <w:color w:val="000000"/>
-          <w:sz w:val="22"/>
-          <w:szCs w:val="22"/>
-        </w:rPr>
-        <w:t>.</w:t>
-      </w:r>
-    </w:p>
-    <w:p>
-      <w:pPr>
-        <w:rPr>
-          <w:rFonts w:ascii="Arial" w:eastAsia="Arial" w:hAnsi="Arial" w:cs="Arial"/>
-          <w:iCs/>
-          <w:color w:val="000000"/>
-          <w:sz w:val="22"/>
-          <w:szCs w:val="22"/>
-        </w:rPr>
-      </w:pPr>
-    </w:p>
-    <w:p>
-      <w:pPr>
-        <w:rPr>
-          <w:rFonts w:ascii="Arial" w:eastAsia="Arial" w:hAnsi="Arial" w:cs="Arial"/>
-          <w:iCs/>
-          <w:color w:val="000000"/>
-          <w:sz w:val="22"/>
-          <w:szCs w:val="22"/>
-        </w:rPr>
-      </w:pPr>
-    </w:p>
-    <w:p>
-      <w:pPr>
-        <w:rPr>
-          <w:rFonts w:ascii="Arial" w:eastAsia="Arial" w:hAnsi="Arial" w:cs="Arial"/>
-          <w:iCs/>
-          <w:color w:val="000000"/>
-          <w:sz w:val="22"/>
-          <w:szCs w:val="22"/>
-        </w:rPr>
-      </w:pPr>
-    </w:p>
-    <w:p>
-      <w:pPr>
-        <w:rPr>
-          <w:rFonts w:ascii="Arial" w:eastAsia="Arial" w:hAnsi="Arial" w:cs="Arial"/>
-          <w:iCs/>
-          <w:color w:val="000000"/>
-          <w:sz w:val="22"/>
-          <w:szCs w:val="22"/>
-        </w:rPr>
-      </w:pPr>
-    </w:p>
-    <w:p>
-      <w:pPr>
-        <w:rPr>
-          <w:rFonts w:ascii="Arial" w:eastAsia="Arial" w:hAnsi="Arial" w:cs="Arial"/>
-          <w:b/>
-          <w:sz w:val="22"/>
-          <w:szCs w:val="22"/>
-        </w:rPr>
-      </w:pPr>
-    </w:p>
-    <w:p>
-      <w:pPr>
-        <w:rPr>
-          <w:rFonts w:ascii="Arial" w:eastAsia="Arial" w:hAnsi="Arial" w:cs="Arial"/>
-          <w:sz w:val="22"/>
-          <w:szCs w:val="22"/>
-        </w:rPr>
-      </w:pPr>
-      <w:r>
-        <w:rPr>
-          <w:rFonts w:ascii="Arial" w:eastAsia="Arial" w:hAnsi="Arial" w:cs="Arial"/>
-          <w:b/>
-          <w:sz w:val="22"/>
-          <w:szCs w:val="22"/>
-        </w:rPr>
-        <w:t xml:space="preserve">Task </w:t>
-      </w:r>
-      <w:r>
-        <w:rPr>
-          <w:rFonts w:ascii="Arial" w:eastAsia="Arial" w:hAnsi="Arial" w:cs="Arial"/>
-          <w:b/>
-          <w:sz w:val="22"/>
-          <w:szCs w:val="22"/>
-        </w:rPr>
-        <w:t xml:space="preserve">3 </w:t>
-      </w:r>
-      <w:r>
-        <w:rPr>
-          <w:rFonts w:ascii="Arial" w:eastAsia="Arial" w:hAnsi="Arial" w:cs="Arial"/>
-          <w:b/>
-          <w:sz w:val="22"/>
-          <w:szCs w:val="22"/>
-        </w:rPr>
-        <w:t>–</w:t>
-      </w:r>
-      <w:r>
-        <w:rPr>
-          <w:rFonts w:ascii="Arial" w:eastAsia="Arial" w:hAnsi="Arial" w:cs="Arial"/>
-          <w:b/>
-          <w:sz w:val="22"/>
-          <w:szCs w:val="22"/>
-        </w:rPr>
-        <w:t xml:space="preserve"> </w:t>
-      </w:r>
-      <w:r>
-        <w:rPr>
-          <w:rFonts w:ascii="Arial" w:eastAsia="Arial" w:hAnsi="Arial" w:cs="Arial"/>
-          <w:b/>
-          <w:sz w:val="22"/>
-          <w:szCs w:val="22"/>
-        </w:rPr>
-        <w:t>Lip edges</w:t>
-      </w:r>
-    </w:p>
-    <w:p>
-      <w:pPr>
-        <w:rPr>
-          <w:rFonts w:ascii="Arial" w:eastAsia="Arial" w:hAnsi="Arial" w:cs="Arial"/>
-          <w:sz w:val="22"/>
-          <w:szCs w:val="22"/>
-        </w:rPr>
-      </w:pPr>
-    </w:p>
-    <w:p>
-      <w:pPr>
-        <w:pBdr>
-          <w:top w:val="nil"/>
-          <w:left w:val="nil"/>
-          <w:bottom w:val="nil"/>
-          <w:right w:val="nil"/>
-          <w:between w:val="nil"/>
-        </w:pBdr>
-        <w:rPr>
-          <w:rFonts w:ascii="Arial" w:eastAsia="Arial" w:hAnsi="Arial" w:cs="Arial"/>
-          <w:color w:val="000000"/>
-          <w:sz w:val="22"/>
-          <w:szCs w:val="22"/>
-        </w:rPr>
-      </w:pPr>
-      <w:r>
-        <w:rPr>
-          <w:rFonts w:ascii="Arial" w:eastAsia="Arial" w:hAnsi="Arial" w:cs="Arial"/>
-          <w:sz w:val="22"/>
-          <w:szCs w:val="22"/>
-        </w:rPr>
-        <w:t xml:space="preserve">Paste a screenshot of the </w:t>
-      </w:r>
-      <w:r>
-        <w:rPr>
-          <w:rFonts w:ascii="Arial" w:eastAsia="Arial" w:hAnsi="Arial" w:cs="Arial"/>
-          <w:b/>
-          <w:bCs/>
-          <w:sz w:val="22"/>
-          <w:szCs w:val="22"/>
-        </w:rPr>
-        <w:t>form</w:t>
-      </w:r>
-      <w:r>
-        <w:rPr>
-          <w:rFonts w:ascii="Arial" w:eastAsia="Arial" w:hAnsi="Arial" w:cs="Arial"/>
-          <w:b/>
-          <w:bCs/>
-          <w:sz w:val="22"/>
-          <w:szCs w:val="22"/>
-        </w:rPr>
-        <w:t>,</w:t>
-      </w:r>
-      <w:r>
-        <w:rPr>
-          <w:rFonts w:ascii="Arial" w:eastAsia="Arial" w:hAnsi="Arial" w:cs="Arial"/>
-          <w:sz w:val="22"/>
-          <w:szCs w:val="22"/>
-        </w:rPr>
-        <w:t xml:space="preserve"> </w:t>
-      </w:r>
-      <w:r>
-        <w:rPr>
-          <w:rFonts w:ascii="Arial" w:eastAsia="Arial" w:hAnsi="Arial" w:cs="Arial"/>
-          <w:b/>
-          <w:bCs/>
-          <w:sz w:val="22"/>
-          <w:szCs w:val="22"/>
-        </w:rPr>
-        <w:t>force</w:t>
-      </w:r>
-      <w:r>
-        <w:rPr>
-          <w:rFonts w:ascii="Arial" w:eastAsia="Arial" w:hAnsi="Arial" w:cs="Arial"/>
-          <w:b/>
-          <w:bCs/>
-          <w:sz w:val="22"/>
-          <w:szCs w:val="22"/>
-        </w:rPr>
-        <w:t xml:space="preserve"> and thrust</w:t>
-      </w:r>
-      <w:r>
-        <w:rPr>
-          <w:rFonts w:ascii="Arial" w:eastAsia="Arial" w:hAnsi="Arial" w:cs="Arial"/>
-          <w:sz w:val="22"/>
-          <w:szCs w:val="22"/>
-        </w:rPr>
-        <w:t xml:space="preserve"> </w:t>
-      </w:r>
-      <w:r>
-        <w:rPr>
-          <w:rFonts w:ascii="Arial" w:eastAsia="Arial" w:hAnsi="Arial" w:cs="Arial"/>
-          <w:b/>
-          <w:bCs/>
-          <w:sz w:val="22"/>
-          <w:szCs w:val="22"/>
-        </w:rPr>
-        <w:t>diagram</w:t>
-      </w:r>
-      <w:r>
-        <w:rPr>
-          <w:rFonts w:ascii="Arial" w:eastAsia="Arial" w:hAnsi="Arial" w:cs="Arial"/>
-          <w:b/>
-          <w:bCs/>
-          <w:sz w:val="22"/>
-          <w:szCs w:val="22"/>
-        </w:rPr>
-        <w:t>s</w:t>
-      </w:r>
-      <w:r>
-        <w:rPr>
-          <w:rFonts w:ascii="Arial" w:eastAsia="Arial" w:hAnsi="Arial" w:cs="Arial"/>
-          <w:sz w:val="22"/>
-          <w:szCs w:val="22"/>
-        </w:rPr>
-        <w:t xml:space="preserve"> </w:t>
-      </w:r>
-      <w:r>
-        <w:rPr>
-          <w:rFonts w:ascii="Arial" w:eastAsia="Arial" w:hAnsi="Arial" w:cs="Arial"/>
-          <w:i/>
-          <w:iCs/>
-          <w:sz w:val="22"/>
-          <w:szCs w:val="22"/>
-          <w:u w:val="single"/>
-        </w:rPr>
-        <w:t>before</w:t>
-      </w:r>
-      <w:r>
-        <w:rPr>
-          <w:rFonts w:ascii="Arial" w:eastAsia="Arial" w:hAnsi="Arial" w:cs="Arial"/>
-          <w:sz w:val="22"/>
-          <w:szCs w:val="22"/>
-        </w:rPr>
-        <w:t xml:space="preserve"> adding the lip edge</w:t>
-      </w:r>
-      <w:r>
-        <w:rPr>
-          <w:rFonts w:ascii="Arial" w:eastAsia="Arial" w:hAnsi="Arial" w:cs="Arial"/>
-          <w:sz w:val="22"/>
-          <w:szCs w:val="22"/>
-        </w:rPr>
-        <w:t>.</w:t>
-      </w:r>
-    </w:p>
-    <w:p>
-      <w:pPr>
-        <w:rPr>
-          <w:rFonts w:ascii="Arial" w:eastAsia="Arial" w:hAnsi="Arial" w:cs="Arial"/>
-          <w:sz w:val="22"/>
-          <w:szCs w:val="22"/>
-        </w:rPr>
-      </w:pPr>
-    </w:p>
-    <w:tbl>
-      <w:tblPr>
-        <w:tblW w:w="9062" w:type="dxa"/>
-        <w:tblBorders>
-          <w:top w:val="single" w:sz="8" w:space="0" w:color="000000"/>
-          <w:left w:val="single" w:sz="8" w:space="0" w:color="000000"/>
-          <w:bottom w:val="single" w:sz="8" w:space="0" w:color="000000"/>
-          <w:right w:val="single" w:sz="8" w:space="0" w:color="000000"/>
-          <w:insideH w:val="single" w:sz="8" w:space="0" w:color="000000"/>
-          <w:insideV w:val="single" w:sz="8" w:space="0" w:color="000000"/>
-        </w:tblBorders>
-        <w:tblLayout w:type="fixed"/>
-        <w:tblLook w:val="0600" w:firstRow="0" w:lastRow="0" w:firstColumn="0" w:lastColumn="0" w:noHBand="1" w:noVBand="1"/>
-      </w:tblPr>
-      <w:tblGrid>
-        <w:gridCol w:w="9062"/>
-      </w:tblGrid>
-      <w:tr>
-        <w:trPr>
-          <w:trHeight w:val="3390"/>
-        </w:trPr>
-        <w:tc>
-          <w:tcPr>
-            <w:tcW w:w="9062" w:type="dxa"/>
-            <w:shd w:val="clear" w:color="auto" w:fill="auto"/>
-            <w:tcMar>
-              <w:top w:w="28" w:type="dxa"/>
-              <w:left w:w="28" w:type="dxa"/>
-              <w:bottom w:w="28" w:type="dxa"/>
-              <w:right w:w="28" w:type="dxa"/>
-            </w:tcMar>
-          </w:tcPr>
-          <w:p>
-            <w:pPr>
-              <w:widowControl w:val="0"/>
-              <w:jc w:val="center"/>
-              <w:rPr>
-                <w:rFonts w:ascii="Arial" w:eastAsia="Arial" w:hAnsi="Arial" w:cs="Arial"/>
-                <w:sz w:val="22"/>
-                <w:szCs w:val="22"/>
-              </w:rPr>
-            </w:pPr>
-          </w:p>
-          <w:p>
-            <w:pPr>
-              <w:widowControl w:val="0"/>
-              <w:jc w:val="center"/>
-              <w:rPr>
-                <w:rFonts w:ascii="Arial" w:eastAsia="Arial" w:hAnsi="Arial" w:cs="Arial"/>
-                <w:sz w:val="22"/>
-                <w:szCs w:val="22"/>
-              </w:rPr>
-            </w:pPr>
-          </w:p>
-          <w:p>
-            <w:pPr>
-              <w:widowControl w:val="0"/>
-              <w:jc w:val="center"/>
-              <w:rPr>
-                <w:rFonts w:ascii="Arial" w:eastAsia="Arial" w:hAnsi="Arial" w:cs="Arial"/>
-                <w:sz w:val="22"/>
-                <w:szCs w:val="22"/>
-              </w:rPr>
-            </w:pPr>
-          </w:p>
-          <w:p>
-            <w:pPr>
-              <w:widowControl w:val="0"/>
-              <w:jc w:val="center"/>
-              <w:rPr>
-                <w:rFonts w:ascii="Arial" w:eastAsia="Arial" w:hAnsi="Arial" w:cs="Arial"/>
-                <w:sz w:val="22"/>
-                <w:szCs w:val="22"/>
-              </w:rPr>
-            </w:pPr>
-          </w:p>
-          <w:p>
-            <w:pPr>
-              <w:widowControl w:val="0"/>
-              <w:jc w:val="center"/>
-              <w:rPr>
-                <w:rFonts w:ascii="Arial" w:eastAsia="Arial" w:hAnsi="Arial" w:cs="Arial"/>
-                <w:sz w:val="22"/>
-                <w:szCs w:val="22"/>
-              </w:rPr>
-            </w:pPr>
-          </w:p>
-          <w:p>
-            <w:pPr>
-              <w:widowControl w:val="0"/>
-              <w:jc w:val="center"/>
-              <w:rPr>
-                <w:rFonts w:ascii="Arial" w:eastAsia="Arial" w:hAnsi="Arial" w:cs="Arial"/>
-                <w:color w:val="999999"/>
-                <w:sz w:val="22"/>
-                <w:szCs w:val="22"/>
-              </w:rPr>
-            </w:pPr>
-            <w:r>
-              <w:rPr>
-                <w:rFonts w:ascii="Arial" w:eastAsia="Arial" w:hAnsi="Arial" w:cs="Arial"/>
-                <w:color w:val="999999"/>
-                <w:sz w:val="22"/>
-                <w:szCs w:val="22"/>
-              </w:rPr>
-              <w:t>screenshot of the Rhino viewport,</w:t>
-            </w:r>
-          </w:p>
-          <w:p>
-            <w:pPr>
-              <w:widowControl w:val="0"/>
-              <w:jc w:val="center"/>
-              <w:rPr>
-                <w:rFonts w:ascii="Arial" w:eastAsia="Arial" w:hAnsi="Arial" w:cs="Arial"/>
-                <w:b/>
-                <w:color w:val="999999"/>
-                <w:sz w:val="22"/>
-                <w:szCs w:val="22"/>
-              </w:rPr>
-            </w:pPr>
-            <w:r>
-              <w:rPr>
-                <w:rFonts w:ascii="Arial" w:eastAsia="Arial" w:hAnsi="Arial" w:cs="Arial"/>
-                <w:color w:val="999999"/>
-                <w:sz w:val="22"/>
-                <w:szCs w:val="22"/>
-              </w:rPr>
-              <w:t>showing the form, force and thrust diagrams</w:t>
-            </w:r>
-          </w:p>
-        </w:tc>
-      </w:tr>
-    </w:tbl>
-    <w:p>
-      <w:pPr>
-        <w:rPr>
-          <w:rFonts w:ascii="Arial" w:eastAsia="Arial" w:hAnsi="Arial" w:cs="Arial"/>
-          <w:i/>
-          <w:sz w:val="22"/>
-          <w:szCs w:val="22"/>
-        </w:rPr>
-      </w:pPr>
-    </w:p>
-    <w:p>
-      <w:pPr>
-        <w:rPr>
-          <w:rFonts w:ascii="Arial" w:eastAsia="Arial" w:hAnsi="Arial" w:cs="Arial"/>
-          <w:i/>
-          <w:sz w:val="22"/>
-          <w:szCs w:val="22"/>
-        </w:rPr>
-      </w:pPr>
-    </w:p>
-    <w:p>
-      <w:pPr>
-        <w:pBdr>
-          <w:top w:val="nil"/>
-          <w:left w:val="nil"/>
-          <w:bottom w:val="nil"/>
-          <w:right w:val="nil"/>
-          <w:between w:val="nil"/>
-        </w:pBdr>
-        <w:rPr>
-          <w:rFonts w:ascii="Arial" w:eastAsia="Arial" w:hAnsi="Arial" w:cs="Arial"/>
-          <w:color w:val="000000"/>
-          <w:sz w:val="22"/>
-          <w:szCs w:val="22"/>
-        </w:rPr>
-      </w:pPr>
-      <w:r>
-        <w:rPr>
-          <w:rFonts w:ascii="Arial" w:eastAsia="Arial" w:hAnsi="Arial" w:cs="Arial"/>
-          <w:sz w:val="22"/>
-          <w:szCs w:val="22"/>
-        </w:rPr>
-        <w:t xml:space="preserve">Paste a screenshot of the </w:t>
-      </w:r>
-      <w:r>
-        <w:rPr>
-          <w:rFonts w:ascii="Arial" w:eastAsia="Arial" w:hAnsi="Arial" w:cs="Arial"/>
-          <w:b/>
-          <w:bCs/>
-          <w:sz w:val="22"/>
-          <w:szCs w:val="22"/>
-        </w:rPr>
-        <w:t>form</w:t>
-      </w:r>
-      <w:r>
-        <w:rPr>
-          <w:rFonts w:ascii="Arial" w:eastAsia="Arial" w:hAnsi="Arial" w:cs="Arial"/>
-          <w:b/>
-          <w:bCs/>
-          <w:sz w:val="22"/>
-          <w:szCs w:val="22"/>
-        </w:rPr>
-        <w:t>,</w:t>
-      </w:r>
-      <w:r>
-        <w:rPr>
-          <w:rFonts w:ascii="Arial" w:eastAsia="Arial" w:hAnsi="Arial" w:cs="Arial"/>
-          <w:sz w:val="22"/>
-          <w:szCs w:val="22"/>
-        </w:rPr>
-        <w:t xml:space="preserve"> </w:t>
-      </w:r>
-      <w:r>
-        <w:rPr>
-          <w:rFonts w:ascii="Arial" w:eastAsia="Arial" w:hAnsi="Arial" w:cs="Arial"/>
-          <w:b/>
-          <w:bCs/>
-          <w:sz w:val="22"/>
-          <w:szCs w:val="22"/>
-        </w:rPr>
-        <w:t>force</w:t>
-      </w:r>
-      <w:r>
-        <w:rPr>
-          <w:rFonts w:ascii="Arial" w:eastAsia="Arial" w:hAnsi="Arial" w:cs="Arial"/>
-          <w:b/>
-          <w:bCs/>
-          <w:sz w:val="22"/>
-          <w:szCs w:val="22"/>
-        </w:rPr>
-        <w:t xml:space="preserve"> and thrust</w:t>
-      </w:r>
-      <w:r>
-        <w:rPr>
-          <w:rFonts w:ascii="Arial" w:eastAsia="Arial" w:hAnsi="Arial" w:cs="Arial"/>
-          <w:sz w:val="22"/>
-          <w:szCs w:val="22"/>
-        </w:rPr>
-        <w:t xml:space="preserve"> </w:t>
-      </w:r>
-      <w:r>
-        <w:rPr>
-          <w:rFonts w:ascii="Arial" w:eastAsia="Arial" w:hAnsi="Arial" w:cs="Arial"/>
-          <w:b/>
-          <w:bCs/>
-          <w:sz w:val="22"/>
-          <w:szCs w:val="22"/>
-        </w:rPr>
-        <w:t>diagram</w:t>
-      </w:r>
-      <w:r>
-        <w:rPr>
-          <w:rFonts w:ascii="Arial" w:eastAsia="Arial" w:hAnsi="Arial" w:cs="Arial"/>
-          <w:b/>
-          <w:bCs/>
-          <w:sz w:val="22"/>
-          <w:szCs w:val="22"/>
-        </w:rPr>
-        <w:t>s</w:t>
-      </w:r>
-      <w:r>
-        <w:rPr>
-          <w:rFonts w:ascii="Arial" w:eastAsia="Arial" w:hAnsi="Arial" w:cs="Arial"/>
-          <w:sz w:val="22"/>
-          <w:szCs w:val="22"/>
-        </w:rPr>
-        <w:t xml:space="preserve"> </w:t>
-      </w:r>
-      <w:r>
-        <w:rPr>
-          <w:rFonts w:ascii="Arial" w:eastAsia="Arial" w:hAnsi="Arial" w:cs="Arial"/>
-          <w:i/>
-          <w:iCs/>
-          <w:sz w:val="22"/>
-          <w:szCs w:val="22"/>
-          <w:u w:val="single"/>
-        </w:rPr>
-        <w:t>after</w:t>
-      </w:r>
-      <w:r>
-        <w:rPr>
-          <w:rFonts w:ascii="Arial" w:eastAsia="Arial" w:hAnsi="Arial" w:cs="Arial"/>
-          <w:sz w:val="22"/>
-          <w:szCs w:val="22"/>
-        </w:rPr>
-        <w:t xml:space="preserve"> </w:t>
-      </w:r>
-      <w:r>
-        <w:rPr>
-          <w:rFonts w:ascii="Arial" w:eastAsia="Arial" w:hAnsi="Arial" w:cs="Arial"/>
-          <w:sz w:val="22"/>
-          <w:szCs w:val="22"/>
-        </w:rPr>
-        <w:t>adding the lip edge</w:t>
-      </w:r>
-      <w:r>
-        <w:rPr>
-          <w:rFonts w:ascii="Arial" w:eastAsia="Arial" w:hAnsi="Arial" w:cs="Arial"/>
-          <w:sz w:val="22"/>
-          <w:szCs w:val="22"/>
-        </w:rPr>
-        <w:t>.</w:t>
-      </w:r>
-      <w:r>
-        <w:rPr>
-          <w:rFonts w:ascii="Arial" w:eastAsia="Arial" w:hAnsi="Arial" w:cs="Arial"/>
-          <w:color w:val="000000"/>
-          <w:sz w:val="22"/>
-          <w:szCs w:val="22"/>
-        </w:rPr>
-        <w:t xml:space="preserve"> </w:t>
-      </w:r>
-    </w:p>
-    <w:p>
-      <w:pPr>
-        <w:rPr>
-          <w:rFonts w:ascii="Arial" w:eastAsia="Arial" w:hAnsi="Arial" w:cs="Arial"/>
-          <w:sz w:val="22"/>
-          <w:szCs w:val="22"/>
-        </w:rPr>
-      </w:pPr>
-    </w:p>
-    <w:tbl>
-      <w:tblPr>
-        <w:tblW w:w="9062" w:type="dxa"/>
-        <w:tblBorders>
-          <w:top w:val="single" w:sz="8" w:space="0" w:color="000000"/>
-          <w:left w:val="single" w:sz="8" w:space="0" w:color="000000"/>
-          <w:bottom w:val="single" w:sz="8" w:space="0" w:color="000000"/>
-          <w:right w:val="single" w:sz="8" w:space="0" w:color="000000"/>
-          <w:insideH w:val="single" w:sz="8" w:space="0" w:color="000000"/>
-          <w:insideV w:val="single" w:sz="8" w:space="0" w:color="000000"/>
-        </w:tblBorders>
-        <w:tblLayout w:type="fixed"/>
-        <w:tblLook w:val="0600" w:firstRow="0" w:lastRow="0" w:firstColumn="0" w:lastColumn="0" w:noHBand="1" w:noVBand="1"/>
-      </w:tblPr>
-      <w:tblGrid>
-        <w:gridCol w:w="9062"/>
-      </w:tblGrid>
-      <w:tr>
-        <w:trPr>
-          <w:trHeight w:val="3390"/>
-        </w:trPr>
-        <w:tc>
-          <w:tcPr>
-            <w:tcW w:w="9062" w:type="dxa"/>
-            <w:shd w:val="clear" w:color="auto" w:fill="auto"/>
-            <w:tcMar>
-              <w:top w:w="28" w:type="dxa"/>
-              <w:left w:w="28" w:type="dxa"/>
-              <w:bottom w:w="28" w:type="dxa"/>
-              <w:right w:w="28" w:type="dxa"/>
-            </w:tcMar>
-          </w:tcPr>
-          <w:p>
-            <w:pPr>
-              <w:widowControl w:val="0"/>
-              <w:jc w:val="center"/>
-              <w:rPr>
-                <w:rFonts w:ascii="Arial" w:eastAsia="Arial" w:hAnsi="Arial" w:cs="Arial"/>
-                <w:sz w:val="22"/>
-                <w:szCs w:val="22"/>
-              </w:rPr>
-            </w:pPr>
-          </w:p>
-          <w:p>
-            <w:pPr>
-              <w:widowControl w:val="0"/>
-              <w:jc w:val="center"/>
-              <w:rPr>
-                <w:rFonts w:ascii="Arial" w:eastAsia="Arial" w:hAnsi="Arial" w:cs="Arial"/>
-                <w:sz w:val="22"/>
-                <w:szCs w:val="22"/>
-              </w:rPr>
-            </w:pPr>
-          </w:p>
-          <w:p>
-            <w:pPr>
-              <w:widowControl w:val="0"/>
-              <w:jc w:val="center"/>
-              <w:rPr>
-                <w:rFonts w:ascii="Arial" w:eastAsia="Arial" w:hAnsi="Arial" w:cs="Arial"/>
-                <w:sz w:val="22"/>
-                <w:szCs w:val="22"/>
-              </w:rPr>
-            </w:pPr>
-          </w:p>
-          <w:p>
-            <w:pPr>
-              <w:widowControl w:val="0"/>
-              <w:jc w:val="center"/>
-              <w:rPr>
-                <w:rFonts w:ascii="Arial" w:eastAsia="Arial" w:hAnsi="Arial" w:cs="Arial"/>
-                <w:sz w:val="22"/>
-                <w:szCs w:val="22"/>
-              </w:rPr>
-            </w:pPr>
-          </w:p>
-          <w:p>
-            <w:pPr>
-              <w:widowControl w:val="0"/>
-              <w:jc w:val="center"/>
-              <w:rPr>
-                <w:rFonts w:ascii="Arial" w:eastAsia="Arial" w:hAnsi="Arial" w:cs="Arial"/>
-                <w:sz w:val="22"/>
-                <w:szCs w:val="22"/>
-              </w:rPr>
-            </w:pPr>
-          </w:p>
-          <w:p>
-            <w:pPr>
-              <w:widowControl w:val="0"/>
-              <w:jc w:val="center"/>
-              <w:rPr>
-                <w:rFonts w:ascii="Arial" w:eastAsia="Arial" w:hAnsi="Arial" w:cs="Arial"/>
-                <w:color w:val="999999"/>
-                <w:sz w:val="22"/>
-                <w:szCs w:val="22"/>
-              </w:rPr>
-            </w:pPr>
-            <w:r>
-              <w:rPr>
-                <w:rFonts w:ascii="Arial" w:eastAsia="Arial" w:hAnsi="Arial" w:cs="Arial"/>
-                <w:color w:val="999999"/>
-                <w:sz w:val="22"/>
-                <w:szCs w:val="22"/>
-              </w:rPr>
-              <w:t>screenshot of the Rhino viewport,</w:t>
-            </w:r>
-          </w:p>
-          <w:p>
-            <w:pPr>
-              <w:widowControl w:val="0"/>
-              <w:jc w:val="center"/>
-              <w:rPr>
-                <w:rFonts w:ascii="Arial" w:eastAsia="Arial" w:hAnsi="Arial" w:cs="Arial"/>
-                <w:b/>
-                <w:color w:val="999999"/>
-                <w:sz w:val="22"/>
-                <w:szCs w:val="22"/>
-              </w:rPr>
-            </w:pPr>
-            <w:r>
-              <w:rPr>
-                <w:rFonts w:ascii="Arial" w:eastAsia="Arial" w:hAnsi="Arial" w:cs="Arial"/>
-                <w:color w:val="999999"/>
-                <w:sz w:val="22"/>
-                <w:szCs w:val="22"/>
-              </w:rPr>
-              <w:t>showing the form, force and thrust diagrams</w:t>
-            </w:r>
-          </w:p>
-        </w:tc>
-      </w:tr>
-    </w:tbl>
-    <w:p>
-      <w:pPr>
-        <w:rPr>
-          <w:rFonts w:ascii="Arial" w:eastAsia="Arial" w:hAnsi="Arial" w:cs="Arial"/>
-          <w:i/>
-          <w:sz w:val="22"/>
-          <w:szCs w:val="22"/>
-        </w:rPr>
-      </w:pPr>
-    </w:p>
-    <w:p>
-      <w:pPr>
-        <w:rPr>
-          <w:rFonts w:ascii="Arial" w:eastAsia="Arial" w:hAnsi="Arial" w:cs="Arial"/>
-          <w:i/>
-          <w:sz w:val="22"/>
-          <w:szCs w:val="22"/>
-        </w:rPr>
-      </w:pPr>
-    </w:p>
-    <w:p>
-      <w:pPr>
-        <w:pBdr>
-          <w:top w:val="nil"/>
-          <w:left w:val="nil"/>
-          <w:bottom w:val="nil"/>
-          <w:right w:val="nil"/>
-          <w:between w:val="nil"/>
-        </w:pBdr>
-        <w:rPr>
-          <w:rFonts w:ascii="Arial" w:eastAsia="Arial" w:hAnsi="Arial" w:cs="Arial"/>
-          <w:iCs/>
-          <w:color w:val="000000"/>
-          <w:sz w:val="22"/>
-          <w:szCs w:val="22"/>
-        </w:rPr>
-      </w:pPr>
-      <w:r>
-        <w:rPr>
-          <w:rFonts w:ascii="Arial" w:eastAsia="Arial" w:hAnsi="Arial" w:cs="Arial"/>
-          <w:iCs/>
-          <w:color w:val="000000"/>
-          <w:sz w:val="22"/>
-          <w:szCs w:val="22"/>
-        </w:rPr>
-        <w:t xml:space="preserve">Briefly explain the steps you took to </w:t>
-      </w:r>
-      <w:r>
-        <w:rPr>
-          <w:rFonts w:ascii="Arial" w:eastAsia="Arial" w:hAnsi="Arial" w:cs="Arial"/>
-          <w:iCs/>
-          <w:color w:val="000000"/>
-          <w:sz w:val="22"/>
-          <w:szCs w:val="22"/>
-        </w:rPr>
-        <w:t>make the lip edge</w:t>
-      </w:r>
-      <w:r>
-        <w:rPr>
-          <w:rFonts w:ascii="Arial" w:eastAsia="Arial" w:hAnsi="Arial" w:cs="Arial"/>
-          <w:iCs/>
-          <w:color w:val="000000"/>
-          <w:sz w:val="22"/>
-          <w:szCs w:val="22"/>
-        </w:rPr>
-        <w:t xml:space="preserve"> (max. </w:t>
-      </w:r>
-      <w:r>
-        <w:rPr>
-          <w:rFonts w:ascii="Arial" w:eastAsia="Arial" w:hAnsi="Arial" w:cs="Arial"/>
-          <w:iCs/>
-          <w:color w:val="000000"/>
-          <w:sz w:val="22"/>
-          <w:szCs w:val="22"/>
-        </w:rPr>
-        <w:t>20</w:t>
-      </w:r>
-      <w:r>
-        <w:rPr>
-          <w:rFonts w:ascii="Arial" w:eastAsia="Arial" w:hAnsi="Arial" w:cs="Arial"/>
-          <w:iCs/>
-          <w:color w:val="000000"/>
-          <w:sz w:val="22"/>
-          <w:szCs w:val="22"/>
-        </w:rPr>
-        <w:t>0 words)</w:t>
-      </w:r>
-      <w:r>
-        <w:rPr>
-          <w:rFonts w:ascii="Arial" w:eastAsia="Arial" w:hAnsi="Arial" w:cs="Arial"/>
-          <w:iCs/>
-          <w:color w:val="000000"/>
-          <w:sz w:val="22"/>
-          <w:szCs w:val="22"/>
-        </w:rPr>
-        <w:t>.</w:t>
-      </w:r>
-    </w:p>
-    <w:p>
-      <w:pPr>
-        <w:pBdr>
-          <w:top w:val="nil"/>
-          <w:left w:val="nil"/>
-          <w:bottom w:val="nil"/>
-          <w:right w:val="nil"/>
-          <w:between w:val="nil"/>
-        </w:pBdr>
-        <w:rPr>
-          <w:rFonts w:ascii="Arial" w:eastAsia="Arial" w:hAnsi="Arial" w:cs="Arial"/>
-          <w:i/>
-          <w:color w:val="000000"/>
-          <w:sz w:val="22"/>
-          <w:szCs w:val="22"/>
-        </w:rPr>
-      </w:pPr>
-    </w:p>
-    <w:p>
-      <w:pPr>
-        <w:rPr>
-          <w:rFonts w:ascii="Arial" w:eastAsia="Arial" w:hAnsi="Arial" w:cs="Arial"/>
-          <w:sz w:val="22"/>
-          <w:szCs w:val="22"/>
-        </w:rPr>
-      </w:pPr>
-    </w:p>
-    <w:p>
-      <w:pPr>
-        <w:rPr>
-          <w:rFonts w:ascii="Arial" w:eastAsia="Arial" w:hAnsi="Arial" w:cs="Arial"/>
-          <w:sz w:val="22"/>
-          <w:szCs w:val="22"/>
-        </w:rPr>
-      </w:pPr>
-    </w:p>
-    <w:p>
-      <w:pPr>
-        <w:rPr>
-          <w:rFonts w:ascii="Arial" w:eastAsia="Arial" w:hAnsi="Arial" w:cs="Arial"/>
-          <w:sz w:val="22"/>
-          <w:szCs w:val="22"/>
-        </w:rPr>
-      </w:pPr>
-    </w:p>
-    <w:p>
-      <w:pPr>
-        <w:rPr>
-          <w:rFonts w:ascii="Arial" w:eastAsia="Arial" w:hAnsi="Arial" w:cs="Arial"/>
-          <w:sz w:val="22"/>
-          <w:szCs w:val="22"/>
-        </w:rPr>
-      </w:pPr>
-      <w:r>
-        <w:rPr>
-          <w:rFonts w:ascii="Arial" w:eastAsia="Arial" w:hAnsi="Arial" w:cs="Arial"/>
-          <w:sz w:val="22"/>
-          <w:szCs w:val="22"/>
-        </w:rPr>
-        <w:lastRenderedPageBreak/>
-        <w:t>What are the benefits of altering the highest from being in the outermost edge of the shell to where it is now? (max. 200 words)</w:t>
-      </w:r>
-    </w:p>
-    <w:p>
-      <w:pPr>
-        <w:rPr>
-          <w:rFonts w:ascii="Arial" w:eastAsia="Arial" w:hAnsi="Arial" w:cs="Arial"/>
           <w:sz w:val="22"/>
           <w:szCs w:val="22"/>
         </w:rPr>

</xml_diff>